<commit_message>
changes to doc based on feedback
</commit_message>
<xml_diff>
--- a/doc/UserGuide.docx
+++ b/doc/UserGuide.docx
@@ -81,13 +81,6 @@
     </w:p>
     <w:p>
       <w:pPr>
-        <w:rPr>
-          <w:rFonts w:ascii="Times New Roman" w:hAnsi="Times New Roman" w:cs="Times New Roman"/>
-        </w:rPr>
-      </w:pPr>
-    </w:p>
-    <w:p>
-      <w:pPr>
         <w:jc w:val="center"/>
         <w:rPr>
           <w:rStyle w:val="BookTitle"/>
@@ -97,78 +90,88 @@
       <w:r>
         <w:rPr>
           <w:rStyle w:val="BookTitle"/>
-          <w:rFonts w:ascii="Times New Roman" w:hAnsi="Times New Roman" w:cs="Times New Roman"/>
+          <w:rFonts w:cs="Times New Roman"/>
         </w:rPr>
         <w:t>Fail</w:t>
       </w:r>
       <w:r>
         <w:rPr>
           <w:rStyle w:val="BookTitle"/>
-          <w:rFonts w:ascii="Times New Roman" w:hAnsi="Times New Roman" w:cs="Times New Roman"/>
+          <w:rFonts w:cs="Times New Roman"/>
         </w:rPr>
         <w:t>s</w:t>
       </w:r>
       <w:r>
         <w:rPr>
           <w:rStyle w:val="BookTitle"/>
-          <w:rFonts w:ascii="Times New Roman" w:hAnsi="Times New Roman" w:cs="Times New Roman"/>
-        </w:rPr>
-        <w:t>afe User Guide</w:t>
-      </w:r>
-    </w:p>
-    <w:p>
-      <w:pPr>
-        <w:jc w:val="center"/>
+          <w:rFonts w:cs="Times New Roman"/>
+        </w:rPr>
+        <w:t>afe</w:t>
+      </w:r>
+      <w:r>
         <w:rPr>
           <w:rStyle w:val="BookTitle"/>
           <w:rFonts w:ascii="Times New Roman" w:hAnsi="Times New Roman" w:cs="Times New Roman"/>
         </w:rPr>
-      </w:pPr>
+        <w:t xml:space="preserve"> User Guide</w:t>
+      </w:r>
       <w:r>
         <w:rPr>
           <w:rStyle w:val="BookTitle"/>
           <w:rFonts w:ascii="Times New Roman" w:hAnsi="Times New Roman" w:cs="Times New Roman"/>
         </w:rPr>
+        <w:br/>
+      </w:r>
+      <w:r>
+        <w:rPr>
+          <w:rStyle w:val="BookTitle"/>
+          <w:rFonts w:ascii="Times New Roman" w:hAnsi="Times New Roman" w:cs="Times New Roman"/>
+        </w:rPr>
         <w:t>Version 1.0</w:t>
       </w:r>
-    </w:p>
-    <w:p>
-      <w:pPr>
-        <w:jc w:val="center"/>
+      <w:r>
         <w:rPr>
           <w:rStyle w:val="BookTitle"/>
           <w:rFonts w:ascii="Times New Roman" w:hAnsi="Times New Roman" w:cs="Times New Roman"/>
         </w:rPr>
-      </w:pPr>
+        <w:br/>
+      </w:r>
       <w:r>
         <w:rPr>
           <w:rStyle w:val="BookTitle"/>
           <w:rFonts w:ascii="Times New Roman" w:hAnsi="Times New Roman" w:cs="Times New Roman"/>
         </w:rPr>
-        <w:t>December 10</w:t>
-      </w:r>
-      <w:r>
-        <w:rPr>
-          <w:rStyle w:val="BookTitle"/>
-          <w:rFonts w:ascii="Times New Roman" w:hAnsi="Times New Roman" w:cs="Times New Roman"/>
-        </w:rPr>
-        <w:t>, 2014</w:t>
-      </w:r>
-    </w:p>
-    <w:p>
-      <w:pPr>
-        <w:rPr>
-          <w:rFonts w:ascii="Times New Roman" w:hAnsi="Times New Roman" w:cs="Times New Roman"/>
-        </w:rPr>
-      </w:pPr>
-      <w:r>
-        <w:rPr>
-          <w:rFonts w:ascii="Times New Roman" w:hAnsi="Times New Roman" w:cs="Times New Roman"/>
-        </w:rPr>
-        <w:br w:type="page"/>
+        <w:t>Dec</w:t>
       </w:r>
       <w:bookmarkStart w:id="0" w:name="_GoBack"/>
       <w:bookmarkEnd w:id="0"/>
+      <w:r>
+        <w:rPr>
+          <w:rStyle w:val="BookTitle"/>
+          <w:rFonts w:ascii="Times New Roman" w:hAnsi="Times New Roman" w:cs="Times New Roman"/>
+        </w:rPr>
+        <w:t>ember 10</w:t>
+      </w:r>
+      <w:r>
+        <w:rPr>
+          <w:rStyle w:val="BookTitle"/>
+          <w:rFonts w:ascii="Times New Roman" w:hAnsi="Times New Roman" w:cs="Times New Roman"/>
+        </w:rPr>
+        <w:t>, 2014</w:t>
+      </w:r>
+    </w:p>
+    <w:p>
+      <w:pPr>
+        <w:rPr>
+          <w:rFonts w:ascii="Times New Roman" w:hAnsi="Times New Roman" w:cs="Times New Roman"/>
+        </w:rPr>
+      </w:pPr>
+      <w:r>
+        <w:rPr>
+          <w:rFonts w:ascii="Times New Roman" w:hAnsi="Times New Roman" w:cs="Times New Roman"/>
+        </w:rPr>
+        <w:br w:type="page"/>
+      </w:r>
     </w:p>
     <w:sdt>
       <w:sdtPr>
@@ -230,11 +233,10 @@
               <w:tab w:val="right" w:leader="dot" w:pos="9350"/>
             </w:tabs>
             <w:rPr>
-              <w:rFonts w:asciiTheme="minorHAnsi" w:eastAsiaTheme="minorEastAsia" w:hAnsiTheme="minorHAnsi"/>
+              <w:rFonts w:ascii="Times New Roman" w:eastAsiaTheme="minorEastAsia" w:hAnsi="Times New Roman" w:cs="Times New Roman"/>
               <w:noProof/>
               <w:sz w:val="22"/>
               <w:szCs w:val="22"/>
-              <w:lang w:eastAsia="zh-CN"/>
             </w:rPr>
           </w:pPr>
           <w:r>
@@ -255,7 +257,7 @@
             </w:rPr>
             <w:fldChar w:fldCharType="separate"/>
           </w:r>
-          <w:hyperlink w:anchor="_Toc405927762" w:history="1">
+          <w:hyperlink w:anchor="_Toc406057463" w:history="1">
             <w:r>
               <w:rPr>
                 <w:rStyle w:val="Hyperlink"/>
@@ -266,6 +268,7 @@
             </w:r>
             <w:r>
               <w:rPr>
+                <w:rFonts w:ascii="Times New Roman" w:hAnsi="Times New Roman" w:cs="Times New Roman"/>
                 <w:noProof/>
                 <w:webHidden/>
               </w:rPr>
@@ -273,6 +276,7 @@
             </w:r>
             <w:r>
               <w:rPr>
+                <w:rFonts w:ascii="Times New Roman" w:hAnsi="Times New Roman" w:cs="Times New Roman"/>
                 <w:noProof/>
                 <w:webHidden/>
               </w:rPr>
@@ -280,19 +284,22 @@
             </w:r>
             <w:r>
               <w:rPr>
-                <w:noProof/>
-                <w:webHidden/>
-              </w:rPr>
-              <w:instrText xml:space="preserve"> PAGEREF _Toc405927762 \h </w:instrText>
-            </w:r>
-            <w:r>
-              <w:rPr>
-                <w:noProof/>
-                <w:webHidden/>
-              </w:rPr>
-            </w:r>
-            <w:r>
-              <w:rPr>
+                <w:rFonts w:ascii="Times New Roman" w:hAnsi="Times New Roman" w:cs="Times New Roman"/>
+                <w:noProof/>
+                <w:webHidden/>
+              </w:rPr>
+              <w:instrText xml:space="preserve"> PAGEREF _Toc406057463 \h </w:instrText>
+            </w:r>
+            <w:r>
+              <w:rPr>
+                <w:rFonts w:ascii="Times New Roman" w:hAnsi="Times New Roman" w:cs="Times New Roman"/>
+                <w:noProof/>
+                <w:webHidden/>
+              </w:rPr>
+            </w:r>
+            <w:r>
+              <w:rPr>
+                <w:rFonts w:ascii="Times New Roman" w:hAnsi="Times New Roman" w:cs="Times New Roman"/>
                 <w:noProof/>
                 <w:webHidden/>
               </w:rPr>
@@ -300,13 +307,15 @@
             </w:r>
             <w:r>
               <w:rPr>
-                <w:noProof/>
-                <w:webHidden/>
-              </w:rPr>
-              <w:t>2</w:t>
-            </w:r>
-            <w:r>
-              <w:rPr>
+                <w:rFonts w:ascii="Times New Roman" w:hAnsi="Times New Roman" w:cs="Times New Roman"/>
+                <w:noProof/>
+                <w:webHidden/>
+              </w:rPr>
+              <w:t>3</w:t>
+            </w:r>
+            <w:r>
+              <w:rPr>
+                <w:rFonts w:ascii="Times New Roman" w:hAnsi="Times New Roman" w:cs="Times New Roman"/>
                 <w:noProof/>
                 <w:webHidden/>
               </w:rPr>
@@ -321,14 +330,13 @@
               <w:tab w:val="right" w:leader="dot" w:pos="9350"/>
             </w:tabs>
             <w:rPr>
-              <w:rFonts w:asciiTheme="minorHAnsi" w:eastAsiaTheme="minorEastAsia" w:hAnsiTheme="minorHAnsi"/>
+              <w:rFonts w:ascii="Times New Roman" w:eastAsiaTheme="minorEastAsia" w:hAnsi="Times New Roman" w:cs="Times New Roman"/>
               <w:noProof/>
               <w:sz w:val="22"/>
               <w:szCs w:val="22"/>
-              <w:lang w:eastAsia="zh-CN"/>
             </w:rPr>
           </w:pPr>
-          <w:hyperlink w:anchor="_Toc405927763" w:history="1">
+          <w:hyperlink w:anchor="_Toc406057464" w:history="1">
             <w:r>
               <w:rPr>
                 <w:rStyle w:val="Hyperlink"/>
@@ -339,6 +347,7 @@
             </w:r>
             <w:r>
               <w:rPr>
+                <w:rFonts w:ascii="Times New Roman" w:hAnsi="Times New Roman" w:cs="Times New Roman"/>
                 <w:noProof/>
                 <w:webHidden/>
               </w:rPr>
@@ -346,6 +355,7 @@
             </w:r>
             <w:r>
               <w:rPr>
+                <w:rFonts w:ascii="Times New Roman" w:hAnsi="Times New Roman" w:cs="Times New Roman"/>
                 <w:noProof/>
                 <w:webHidden/>
               </w:rPr>
@@ -353,19 +363,22 @@
             </w:r>
             <w:r>
               <w:rPr>
-                <w:noProof/>
-                <w:webHidden/>
-              </w:rPr>
-              <w:instrText xml:space="preserve"> PAGEREF _Toc405927763 \h </w:instrText>
-            </w:r>
-            <w:r>
-              <w:rPr>
-                <w:noProof/>
-                <w:webHidden/>
-              </w:rPr>
-            </w:r>
-            <w:r>
-              <w:rPr>
+                <w:rFonts w:ascii="Times New Roman" w:hAnsi="Times New Roman" w:cs="Times New Roman"/>
+                <w:noProof/>
+                <w:webHidden/>
+              </w:rPr>
+              <w:instrText xml:space="preserve"> PAGEREF _Toc406057464 \h </w:instrText>
+            </w:r>
+            <w:r>
+              <w:rPr>
+                <w:rFonts w:ascii="Times New Roman" w:hAnsi="Times New Roman" w:cs="Times New Roman"/>
+                <w:noProof/>
+                <w:webHidden/>
+              </w:rPr>
+            </w:r>
+            <w:r>
+              <w:rPr>
+                <w:rFonts w:ascii="Times New Roman" w:hAnsi="Times New Roman" w:cs="Times New Roman"/>
                 <w:noProof/>
                 <w:webHidden/>
               </w:rPr>
@@ -373,6 +386,7 @@
             </w:r>
             <w:r>
               <w:rPr>
+                <w:rFonts w:ascii="Times New Roman" w:hAnsi="Times New Roman" w:cs="Times New Roman"/>
                 <w:noProof/>
                 <w:webHidden/>
               </w:rPr>
@@ -380,6 +394,7 @@
             </w:r>
             <w:r>
               <w:rPr>
+                <w:rFonts w:ascii="Times New Roman" w:hAnsi="Times New Roman" w:cs="Times New Roman"/>
                 <w:noProof/>
                 <w:webHidden/>
               </w:rPr>
@@ -394,14 +409,13 @@
               <w:tab w:val="right" w:leader="dot" w:pos="9350"/>
             </w:tabs>
             <w:rPr>
-              <w:rFonts w:asciiTheme="minorHAnsi" w:eastAsiaTheme="minorEastAsia" w:hAnsiTheme="minorHAnsi"/>
+              <w:rFonts w:ascii="Times New Roman" w:eastAsiaTheme="minorEastAsia" w:hAnsi="Times New Roman" w:cs="Times New Roman"/>
               <w:noProof/>
               <w:sz w:val="22"/>
               <w:szCs w:val="22"/>
-              <w:lang w:eastAsia="zh-CN"/>
             </w:rPr>
           </w:pPr>
-          <w:hyperlink w:anchor="_Toc405927764" w:history="1">
+          <w:hyperlink w:anchor="_Toc406057465" w:history="1">
             <w:r>
               <w:rPr>
                 <w:rStyle w:val="Hyperlink"/>
@@ -412,6 +426,7 @@
             </w:r>
             <w:r>
               <w:rPr>
+                <w:rFonts w:ascii="Times New Roman" w:hAnsi="Times New Roman" w:cs="Times New Roman"/>
                 <w:noProof/>
                 <w:webHidden/>
               </w:rPr>
@@ -419,6 +434,7 @@
             </w:r>
             <w:r>
               <w:rPr>
+                <w:rFonts w:ascii="Times New Roman" w:hAnsi="Times New Roman" w:cs="Times New Roman"/>
                 <w:noProof/>
                 <w:webHidden/>
               </w:rPr>
@@ -426,19 +442,22 @@
             </w:r>
             <w:r>
               <w:rPr>
-                <w:noProof/>
-                <w:webHidden/>
-              </w:rPr>
-              <w:instrText xml:space="preserve"> PAGEREF _Toc405927764 \h </w:instrText>
-            </w:r>
-            <w:r>
-              <w:rPr>
-                <w:noProof/>
-                <w:webHidden/>
-              </w:rPr>
-            </w:r>
-            <w:r>
-              <w:rPr>
+                <w:rFonts w:ascii="Times New Roman" w:hAnsi="Times New Roman" w:cs="Times New Roman"/>
+                <w:noProof/>
+                <w:webHidden/>
+              </w:rPr>
+              <w:instrText xml:space="preserve"> PAGEREF _Toc406057465 \h </w:instrText>
+            </w:r>
+            <w:r>
+              <w:rPr>
+                <w:rFonts w:ascii="Times New Roman" w:hAnsi="Times New Roman" w:cs="Times New Roman"/>
+                <w:noProof/>
+                <w:webHidden/>
+              </w:rPr>
+            </w:r>
+            <w:r>
+              <w:rPr>
+                <w:rFonts w:ascii="Times New Roman" w:hAnsi="Times New Roman" w:cs="Times New Roman"/>
                 <w:noProof/>
                 <w:webHidden/>
               </w:rPr>
@@ -446,6 +465,7 @@
             </w:r>
             <w:r>
               <w:rPr>
+                <w:rFonts w:ascii="Times New Roman" w:hAnsi="Times New Roman" w:cs="Times New Roman"/>
                 <w:noProof/>
                 <w:webHidden/>
               </w:rPr>
@@ -453,6 +473,7 @@
             </w:r>
             <w:r>
               <w:rPr>
+                <w:rFonts w:ascii="Times New Roman" w:hAnsi="Times New Roman" w:cs="Times New Roman"/>
                 <w:noProof/>
                 <w:webHidden/>
               </w:rPr>
@@ -467,14 +488,13 @@
               <w:tab w:val="right" w:leader="dot" w:pos="9350"/>
             </w:tabs>
             <w:rPr>
-              <w:rFonts w:asciiTheme="minorHAnsi" w:eastAsiaTheme="minorEastAsia" w:hAnsiTheme="minorHAnsi"/>
+              <w:rFonts w:ascii="Times New Roman" w:eastAsiaTheme="minorEastAsia" w:hAnsi="Times New Roman" w:cs="Times New Roman"/>
               <w:noProof/>
               <w:sz w:val="22"/>
               <w:szCs w:val="22"/>
-              <w:lang w:eastAsia="zh-CN"/>
             </w:rPr>
           </w:pPr>
-          <w:hyperlink w:anchor="_Toc405927765" w:history="1">
+          <w:hyperlink w:anchor="_Toc406057466" w:history="1">
             <w:r>
               <w:rPr>
                 <w:rStyle w:val="Hyperlink"/>
@@ -485,6 +505,7 @@
             </w:r>
             <w:r>
               <w:rPr>
+                <w:rFonts w:ascii="Times New Roman" w:hAnsi="Times New Roman" w:cs="Times New Roman"/>
                 <w:noProof/>
                 <w:webHidden/>
               </w:rPr>
@@ -492,6 +513,7 @@
             </w:r>
             <w:r>
               <w:rPr>
+                <w:rFonts w:ascii="Times New Roman" w:hAnsi="Times New Roman" w:cs="Times New Roman"/>
                 <w:noProof/>
                 <w:webHidden/>
               </w:rPr>
@@ -499,19 +521,22 @@
             </w:r>
             <w:r>
               <w:rPr>
-                <w:noProof/>
-                <w:webHidden/>
-              </w:rPr>
-              <w:instrText xml:space="preserve"> PAGEREF _Toc405927765 \h </w:instrText>
-            </w:r>
-            <w:r>
-              <w:rPr>
-                <w:noProof/>
-                <w:webHidden/>
-              </w:rPr>
-            </w:r>
-            <w:r>
-              <w:rPr>
+                <w:rFonts w:ascii="Times New Roman" w:hAnsi="Times New Roman" w:cs="Times New Roman"/>
+                <w:noProof/>
+                <w:webHidden/>
+              </w:rPr>
+              <w:instrText xml:space="preserve"> PAGEREF _Toc406057466 \h </w:instrText>
+            </w:r>
+            <w:r>
+              <w:rPr>
+                <w:rFonts w:ascii="Times New Roman" w:hAnsi="Times New Roman" w:cs="Times New Roman"/>
+                <w:noProof/>
+                <w:webHidden/>
+              </w:rPr>
+            </w:r>
+            <w:r>
+              <w:rPr>
+                <w:rFonts w:ascii="Times New Roman" w:hAnsi="Times New Roman" w:cs="Times New Roman"/>
                 <w:noProof/>
                 <w:webHidden/>
               </w:rPr>
@@ -519,6 +544,7 @@
             </w:r>
             <w:r>
               <w:rPr>
+                <w:rFonts w:ascii="Times New Roman" w:hAnsi="Times New Roman" w:cs="Times New Roman"/>
                 <w:noProof/>
                 <w:webHidden/>
               </w:rPr>
@@ -526,6 +552,7 @@
             </w:r>
             <w:r>
               <w:rPr>
+                <w:rFonts w:ascii="Times New Roman" w:hAnsi="Times New Roman" w:cs="Times New Roman"/>
                 <w:noProof/>
                 <w:webHidden/>
               </w:rPr>
@@ -540,14 +567,13 @@
               <w:tab w:val="right" w:leader="dot" w:pos="9350"/>
             </w:tabs>
             <w:rPr>
-              <w:rFonts w:asciiTheme="minorHAnsi" w:eastAsiaTheme="minorEastAsia" w:hAnsiTheme="minorHAnsi"/>
+              <w:rFonts w:ascii="Times New Roman" w:eastAsiaTheme="minorEastAsia" w:hAnsi="Times New Roman" w:cs="Times New Roman"/>
               <w:noProof/>
               <w:sz w:val="22"/>
               <w:szCs w:val="22"/>
-              <w:lang w:eastAsia="zh-CN"/>
             </w:rPr>
           </w:pPr>
-          <w:hyperlink w:anchor="_Toc405927766" w:history="1">
+          <w:hyperlink w:anchor="_Toc406057467" w:history="1">
             <w:r>
               <w:rPr>
                 <w:rStyle w:val="Hyperlink"/>
@@ -558,6 +584,7 @@
             </w:r>
             <w:r>
               <w:rPr>
+                <w:rFonts w:ascii="Times New Roman" w:hAnsi="Times New Roman" w:cs="Times New Roman"/>
                 <w:noProof/>
                 <w:webHidden/>
               </w:rPr>
@@ -565,6 +592,7 @@
             </w:r>
             <w:r>
               <w:rPr>
+                <w:rFonts w:ascii="Times New Roman" w:hAnsi="Times New Roman" w:cs="Times New Roman"/>
                 <w:noProof/>
                 <w:webHidden/>
               </w:rPr>
@@ -572,19 +600,22 @@
             </w:r>
             <w:r>
               <w:rPr>
-                <w:noProof/>
-                <w:webHidden/>
-              </w:rPr>
-              <w:instrText xml:space="preserve"> PAGEREF _Toc405927766 \h </w:instrText>
-            </w:r>
-            <w:r>
-              <w:rPr>
-                <w:noProof/>
-                <w:webHidden/>
-              </w:rPr>
-            </w:r>
-            <w:r>
-              <w:rPr>
+                <w:rFonts w:ascii="Times New Roman" w:hAnsi="Times New Roman" w:cs="Times New Roman"/>
+                <w:noProof/>
+                <w:webHidden/>
+              </w:rPr>
+              <w:instrText xml:space="preserve"> PAGEREF _Toc406057467 \h </w:instrText>
+            </w:r>
+            <w:r>
+              <w:rPr>
+                <w:rFonts w:ascii="Times New Roman" w:hAnsi="Times New Roman" w:cs="Times New Roman"/>
+                <w:noProof/>
+                <w:webHidden/>
+              </w:rPr>
+            </w:r>
+            <w:r>
+              <w:rPr>
+                <w:rFonts w:ascii="Times New Roman" w:hAnsi="Times New Roman" w:cs="Times New Roman"/>
                 <w:noProof/>
                 <w:webHidden/>
               </w:rPr>
@@ -592,13 +623,15 @@
             </w:r>
             <w:r>
               <w:rPr>
-                <w:noProof/>
-                <w:webHidden/>
-              </w:rPr>
-              <w:t>3</w:t>
-            </w:r>
-            <w:r>
-              <w:rPr>
+                <w:rFonts w:ascii="Times New Roman" w:hAnsi="Times New Roman" w:cs="Times New Roman"/>
+                <w:noProof/>
+                <w:webHidden/>
+              </w:rPr>
+              <w:t>4</w:t>
+            </w:r>
+            <w:r>
+              <w:rPr>
+                <w:rFonts w:ascii="Times New Roman" w:hAnsi="Times New Roman" w:cs="Times New Roman"/>
                 <w:noProof/>
                 <w:webHidden/>
               </w:rPr>
@@ -613,14 +646,13 @@
               <w:tab w:val="right" w:leader="dot" w:pos="9350"/>
             </w:tabs>
             <w:rPr>
-              <w:rFonts w:asciiTheme="minorHAnsi" w:eastAsiaTheme="minorEastAsia" w:hAnsiTheme="minorHAnsi"/>
+              <w:rFonts w:ascii="Times New Roman" w:eastAsiaTheme="minorEastAsia" w:hAnsi="Times New Roman" w:cs="Times New Roman"/>
               <w:noProof/>
               <w:sz w:val="22"/>
               <w:szCs w:val="22"/>
-              <w:lang w:eastAsia="zh-CN"/>
             </w:rPr>
           </w:pPr>
-          <w:hyperlink w:anchor="_Toc405927767" w:history="1">
+          <w:hyperlink w:anchor="_Toc406057468" w:history="1">
             <w:r>
               <w:rPr>
                 <w:rStyle w:val="Hyperlink"/>
@@ -631,6 +663,7 @@
             </w:r>
             <w:r>
               <w:rPr>
+                <w:rFonts w:ascii="Times New Roman" w:hAnsi="Times New Roman" w:cs="Times New Roman"/>
                 <w:noProof/>
                 <w:webHidden/>
               </w:rPr>
@@ -638,6 +671,7 @@
             </w:r>
             <w:r>
               <w:rPr>
+                <w:rFonts w:ascii="Times New Roman" w:hAnsi="Times New Roman" w:cs="Times New Roman"/>
                 <w:noProof/>
                 <w:webHidden/>
               </w:rPr>
@@ -645,19 +679,22 @@
             </w:r>
             <w:r>
               <w:rPr>
-                <w:noProof/>
-                <w:webHidden/>
-              </w:rPr>
-              <w:instrText xml:space="preserve"> PAGEREF _Toc405927767 \h </w:instrText>
-            </w:r>
-            <w:r>
-              <w:rPr>
-                <w:noProof/>
-                <w:webHidden/>
-              </w:rPr>
-            </w:r>
-            <w:r>
-              <w:rPr>
+                <w:rFonts w:ascii="Times New Roman" w:hAnsi="Times New Roman" w:cs="Times New Roman"/>
+                <w:noProof/>
+                <w:webHidden/>
+              </w:rPr>
+              <w:instrText xml:space="preserve"> PAGEREF _Toc406057468 \h </w:instrText>
+            </w:r>
+            <w:r>
+              <w:rPr>
+                <w:rFonts w:ascii="Times New Roman" w:hAnsi="Times New Roman" w:cs="Times New Roman"/>
+                <w:noProof/>
+                <w:webHidden/>
+              </w:rPr>
+            </w:r>
+            <w:r>
+              <w:rPr>
+                <w:rFonts w:ascii="Times New Roman" w:hAnsi="Times New Roman" w:cs="Times New Roman"/>
                 <w:noProof/>
                 <w:webHidden/>
               </w:rPr>
@@ -665,6 +702,7 @@
             </w:r>
             <w:r>
               <w:rPr>
+                <w:rFonts w:ascii="Times New Roman" w:hAnsi="Times New Roman" w:cs="Times New Roman"/>
                 <w:noProof/>
                 <w:webHidden/>
               </w:rPr>
@@ -672,6 +710,7 @@
             </w:r>
             <w:r>
               <w:rPr>
+                <w:rFonts w:ascii="Times New Roman" w:hAnsi="Times New Roman" w:cs="Times New Roman"/>
                 <w:noProof/>
                 <w:webHidden/>
               </w:rPr>
@@ -686,14 +725,13 @@
               <w:tab w:val="right" w:leader="dot" w:pos="9350"/>
             </w:tabs>
             <w:rPr>
-              <w:rFonts w:asciiTheme="minorHAnsi" w:eastAsiaTheme="minorEastAsia" w:hAnsiTheme="minorHAnsi"/>
+              <w:rFonts w:ascii="Times New Roman" w:eastAsiaTheme="minorEastAsia" w:hAnsi="Times New Roman" w:cs="Times New Roman"/>
               <w:noProof/>
               <w:sz w:val="22"/>
               <w:szCs w:val="22"/>
-              <w:lang w:eastAsia="zh-CN"/>
             </w:rPr>
           </w:pPr>
-          <w:hyperlink w:anchor="_Toc405927768" w:history="1">
+          <w:hyperlink w:anchor="_Toc406057469" w:history="1">
             <w:r>
               <w:rPr>
                 <w:rStyle w:val="Hyperlink"/>
@@ -704,6 +742,7 @@
             </w:r>
             <w:r>
               <w:rPr>
+                <w:rFonts w:ascii="Times New Roman" w:hAnsi="Times New Roman" w:cs="Times New Roman"/>
                 <w:noProof/>
                 <w:webHidden/>
               </w:rPr>
@@ -711,6 +750,7 @@
             </w:r>
             <w:r>
               <w:rPr>
+                <w:rFonts w:ascii="Times New Roman" w:hAnsi="Times New Roman" w:cs="Times New Roman"/>
                 <w:noProof/>
                 <w:webHidden/>
               </w:rPr>
@@ -718,19 +758,22 @@
             </w:r>
             <w:r>
               <w:rPr>
-                <w:noProof/>
-                <w:webHidden/>
-              </w:rPr>
-              <w:instrText xml:space="preserve"> PAGEREF _Toc405927768 \h </w:instrText>
-            </w:r>
-            <w:r>
-              <w:rPr>
-                <w:noProof/>
-                <w:webHidden/>
-              </w:rPr>
-            </w:r>
-            <w:r>
-              <w:rPr>
+                <w:rFonts w:ascii="Times New Roman" w:hAnsi="Times New Roman" w:cs="Times New Roman"/>
+                <w:noProof/>
+                <w:webHidden/>
+              </w:rPr>
+              <w:instrText xml:space="preserve"> PAGEREF _Toc406057469 \h </w:instrText>
+            </w:r>
+            <w:r>
+              <w:rPr>
+                <w:rFonts w:ascii="Times New Roman" w:hAnsi="Times New Roman" w:cs="Times New Roman"/>
+                <w:noProof/>
+                <w:webHidden/>
+              </w:rPr>
+            </w:r>
+            <w:r>
+              <w:rPr>
+                <w:rFonts w:ascii="Times New Roman" w:hAnsi="Times New Roman" w:cs="Times New Roman"/>
                 <w:noProof/>
                 <w:webHidden/>
               </w:rPr>
@@ -738,6 +781,7 @@
             </w:r>
             <w:r>
               <w:rPr>
+                <w:rFonts w:ascii="Times New Roman" w:hAnsi="Times New Roman" w:cs="Times New Roman"/>
                 <w:noProof/>
                 <w:webHidden/>
               </w:rPr>
@@ -745,6 +789,7 @@
             </w:r>
             <w:r>
               <w:rPr>
+                <w:rFonts w:ascii="Times New Roman" w:hAnsi="Times New Roman" w:cs="Times New Roman"/>
                 <w:noProof/>
                 <w:webHidden/>
               </w:rPr>
@@ -759,14 +804,13 @@
               <w:tab w:val="right" w:leader="dot" w:pos="9350"/>
             </w:tabs>
             <w:rPr>
-              <w:rFonts w:asciiTheme="minorHAnsi" w:eastAsiaTheme="minorEastAsia" w:hAnsiTheme="minorHAnsi"/>
+              <w:rFonts w:ascii="Times New Roman" w:eastAsiaTheme="minorEastAsia" w:hAnsi="Times New Roman" w:cs="Times New Roman"/>
               <w:noProof/>
               <w:sz w:val="22"/>
               <w:szCs w:val="22"/>
-              <w:lang w:eastAsia="zh-CN"/>
             </w:rPr>
           </w:pPr>
-          <w:hyperlink w:anchor="_Toc405927769" w:history="1">
+          <w:hyperlink w:anchor="_Toc406057470" w:history="1">
             <w:r>
               <w:rPr>
                 <w:rStyle w:val="Hyperlink"/>
@@ -777,6 +821,7 @@
             </w:r>
             <w:r>
               <w:rPr>
+                <w:rFonts w:ascii="Times New Roman" w:hAnsi="Times New Roman" w:cs="Times New Roman"/>
                 <w:noProof/>
                 <w:webHidden/>
               </w:rPr>
@@ -784,6 +829,7 @@
             </w:r>
             <w:r>
               <w:rPr>
+                <w:rFonts w:ascii="Times New Roman" w:hAnsi="Times New Roman" w:cs="Times New Roman"/>
                 <w:noProof/>
                 <w:webHidden/>
               </w:rPr>
@@ -791,19 +837,22 @@
             </w:r>
             <w:r>
               <w:rPr>
-                <w:noProof/>
-                <w:webHidden/>
-              </w:rPr>
-              <w:instrText xml:space="preserve"> PAGEREF _Toc405927769 \h </w:instrText>
-            </w:r>
-            <w:r>
-              <w:rPr>
-                <w:noProof/>
-                <w:webHidden/>
-              </w:rPr>
-            </w:r>
-            <w:r>
-              <w:rPr>
+                <w:rFonts w:ascii="Times New Roman" w:hAnsi="Times New Roman" w:cs="Times New Roman"/>
+                <w:noProof/>
+                <w:webHidden/>
+              </w:rPr>
+              <w:instrText xml:space="preserve"> PAGEREF _Toc406057470 \h </w:instrText>
+            </w:r>
+            <w:r>
+              <w:rPr>
+                <w:rFonts w:ascii="Times New Roman" w:hAnsi="Times New Roman" w:cs="Times New Roman"/>
+                <w:noProof/>
+                <w:webHidden/>
+              </w:rPr>
+            </w:r>
+            <w:r>
+              <w:rPr>
+                <w:rFonts w:ascii="Times New Roman" w:hAnsi="Times New Roman" w:cs="Times New Roman"/>
                 <w:noProof/>
                 <w:webHidden/>
               </w:rPr>
@@ -811,6 +860,7 @@
             </w:r>
             <w:r>
               <w:rPr>
+                <w:rFonts w:ascii="Times New Roman" w:hAnsi="Times New Roman" w:cs="Times New Roman"/>
                 <w:noProof/>
                 <w:webHidden/>
               </w:rPr>
@@ -818,6 +868,7 @@
             </w:r>
             <w:r>
               <w:rPr>
+                <w:rFonts w:ascii="Times New Roman" w:hAnsi="Times New Roman" w:cs="Times New Roman"/>
                 <w:noProof/>
                 <w:webHidden/>
               </w:rPr>
@@ -832,14 +883,13 @@
               <w:tab w:val="right" w:leader="dot" w:pos="9350"/>
             </w:tabs>
             <w:rPr>
-              <w:rFonts w:asciiTheme="minorHAnsi" w:eastAsiaTheme="minorEastAsia" w:hAnsiTheme="minorHAnsi"/>
+              <w:rFonts w:ascii="Times New Roman" w:eastAsiaTheme="minorEastAsia" w:hAnsi="Times New Roman" w:cs="Times New Roman"/>
               <w:noProof/>
               <w:sz w:val="22"/>
               <w:szCs w:val="22"/>
-              <w:lang w:eastAsia="zh-CN"/>
             </w:rPr>
           </w:pPr>
-          <w:hyperlink w:anchor="_Toc405927770" w:history="1">
+          <w:hyperlink w:anchor="_Toc406057471" w:history="1">
             <w:r>
               <w:rPr>
                 <w:rStyle w:val="Hyperlink"/>
@@ -850,6 +900,7 @@
             </w:r>
             <w:r>
               <w:rPr>
+                <w:rFonts w:ascii="Times New Roman" w:hAnsi="Times New Roman" w:cs="Times New Roman"/>
                 <w:noProof/>
                 <w:webHidden/>
               </w:rPr>
@@ -857,6 +908,7 @@
             </w:r>
             <w:r>
               <w:rPr>
+                <w:rFonts w:ascii="Times New Roman" w:hAnsi="Times New Roman" w:cs="Times New Roman"/>
                 <w:noProof/>
                 <w:webHidden/>
               </w:rPr>
@@ -864,19 +916,22 @@
             </w:r>
             <w:r>
               <w:rPr>
-                <w:noProof/>
-                <w:webHidden/>
-              </w:rPr>
-              <w:instrText xml:space="preserve"> PAGEREF _Toc405927770 \h </w:instrText>
-            </w:r>
-            <w:r>
-              <w:rPr>
-                <w:noProof/>
-                <w:webHidden/>
-              </w:rPr>
-            </w:r>
-            <w:r>
-              <w:rPr>
+                <w:rFonts w:ascii="Times New Roman" w:hAnsi="Times New Roman" w:cs="Times New Roman"/>
+                <w:noProof/>
+                <w:webHidden/>
+              </w:rPr>
+              <w:instrText xml:space="preserve"> PAGEREF _Toc406057471 \h </w:instrText>
+            </w:r>
+            <w:r>
+              <w:rPr>
+                <w:rFonts w:ascii="Times New Roman" w:hAnsi="Times New Roman" w:cs="Times New Roman"/>
+                <w:noProof/>
+                <w:webHidden/>
+              </w:rPr>
+            </w:r>
+            <w:r>
+              <w:rPr>
+                <w:rFonts w:ascii="Times New Roman" w:hAnsi="Times New Roman" w:cs="Times New Roman"/>
                 <w:noProof/>
                 <w:webHidden/>
               </w:rPr>
@@ -884,6 +939,7 @@
             </w:r>
             <w:r>
               <w:rPr>
+                <w:rFonts w:ascii="Times New Roman" w:hAnsi="Times New Roman" w:cs="Times New Roman"/>
                 <w:noProof/>
                 <w:webHidden/>
               </w:rPr>
@@ -891,6 +947,7 @@
             </w:r>
             <w:r>
               <w:rPr>
+                <w:rFonts w:ascii="Times New Roman" w:hAnsi="Times New Roman" w:cs="Times New Roman"/>
                 <w:noProof/>
                 <w:webHidden/>
               </w:rPr>
@@ -905,14 +962,13 @@
               <w:tab w:val="right" w:leader="dot" w:pos="9350"/>
             </w:tabs>
             <w:rPr>
-              <w:rFonts w:asciiTheme="minorHAnsi" w:eastAsiaTheme="minorEastAsia" w:hAnsiTheme="minorHAnsi"/>
+              <w:rFonts w:ascii="Times New Roman" w:eastAsiaTheme="minorEastAsia" w:hAnsi="Times New Roman" w:cs="Times New Roman"/>
               <w:noProof/>
               <w:sz w:val="22"/>
               <w:szCs w:val="22"/>
-              <w:lang w:eastAsia="zh-CN"/>
             </w:rPr>
           </w:pPr>
-          <w:hyperlink w:anchor="_Toc405927771" w:history="1">
+          <w:hyperlink w:anchor="_Toc406057472" w:history="1">
             <w:r>
               <w:rPr>
                 <w:rStyle w:val="Hyperlink"/>
@@ -923,6 +979,7 @@
             </w:r>
             <w:r>
               <w:rPr>
+                <w:rFonts w:ascii="Times New Roman" w:hAnsi="Times New Roman" w:cs="Times New Roman"/>
                 <w:noProof/>
                 <w:webHidden/>
               </w:rPr>
@@ -930,6 +987,7 @@
             </w:r>
             <w:r>
               <w:rPr>
+                <w:rFonts w:ascii="Times New Roman" w:hAnsi="Times New Roman" w:cs="Times New Roman"/>
                 <w:noProof/>
                 <w:webHidden/>
               </w:rPr>
@@ -937,19 +995,22 @@
             </w:r>
             <w:r>
               <w:rPr>
-                <w:noProof/>
-                <w:webHidden/>
-              </w:rPr>
-              <w:instrText xml:space="preserve"> PAGEREF _Toc405927771 \h </w:instrText>
-            </w:r>
-            <w:r>
-              <w:rPr>
-                <w:noProof/>
-                <w:webHidden/>
-              </w:rPr>
-            </w:r>
-            <w:r>
-              <w:rPr>
+                <w:rFonts w:ascii="Times New Roman" w:hAnsi="Times New Roman" w:cs="Times New Roman"/>
+                <w:noProof/>
+                <w:webHidden/>
+              </w:rPr>
+              <w:instrText xml:space="preserve"> PAGEREF _Toc406057472 \h </w:instrText>
+            </w:r>
+            <w:r>
+              <w:rPr>
+                <w:rFonts w:ascii="Times New Roman" w:hAnsi="Times New Roman" w:cs="Times New Roman"/>
+                <w:noProof/>
+                <w:webHidden/>
+              </w:rPr>
+            </w:r>
+            <w:r>
+              <w:rPr>
+                <w:rFonts w:ascii="Times New Roman" w:hAnsi="Times New Roman" w:cs="Times New Roman"/>
                 <w:noProof/>
                 <w:webHidden/>
               </w:rPr>
@@ -957,6 +1018,7 @@
             </w:r>
             <w:r>
               <w:rPr>
+                <w:rFonts w:ascii="Times New Roman" w:hAnsi="Times New Roman" w:cs="Times New Roman"/>
                 <w:noProof/>
                 <w:webHidden/>
               </w:rPr>
@@ -964,6 +1026,7 @@
             </w:r>
             <w:r>
               <w:rPr>
+                <w:rFonts w:ascii="Times New Roman" w:hAnsi="Times New Roman" w:cs="Times New Roman"/>
                 <w:noProof/>
                 <w:webHidden/>
               </w:rPr>
@@ -978,14 +1041,13 @@
               <w:tab w:val="right" w:leader="dot" w:pos="9350"/>
             </w:tabs>
             <w:rPr>
-              <w:rFonts w:asciiTheme="minorHAnsi" w:eastAsiaTheme="minorEastAsia" w:hAnsiTheme="minorHAnsi"/>
+              <w:rFonts w:ascii="Times New Roman" w:eastAsiaTheme="minorEastAsia" w:hAnsi="Times New Roman" w:cs="Times New Roman"/>
               <w:noProof/>
               <w:sz w:val="22"/>
               <w:szCs w:val="22"/>
-              <w:lang w:eastAsia="zh-CN"/>
             </w:rPr>
           </w:pPr>
-          <w:hyperlink w:anchor="_Toc405927772" w:history="1">
+          <w:hyperlink w:anchor="_Toc406057473" w:history="1">
             <w:r>
               <w:rPr>
                 <w:rStyle w:val="Hyperlink"/>
@@ -996,6 +1058,7 @@
             </w:r>
             <w:r>
               <w:rPr>
+                <w:rFonts w:ascii="Times New Roman" w:hAnsi="Times New Roman" w:cs="Times New Roman"/>
                 <w:noProof/>
                 <w:webHidden/>
               </w:rPr>
@@ -1003,6 +1066,7 @@
             </w:r>
             <w:r>
               <w:rPr>
+                <w:rFonts w:ascii="Times New Roman" w:hAnsi="Times New Roman" w:cs="Times New Roman"/>
                 <w:noProof/>
                 <w:webHidden/>
               </w:rPr>
@@ -1010,19 +1074,22 @@
             </w:r>
             <w:r>
               <w:rPr>
-                <w:noProof/>
-                <w:webHidden/>
-              </w:rPr>
-              <w:instrText xml:space="preserve"> PAGEREF _Toc405927772 \h </w:instrText>
-            </w:r>
-            <w:r>
-              <w:rPr>
-                <w:noProof/>
-                <w:webHidden/>
-              </w:rPr>
-            </w:r>
-            <w:r>
-              <w:rPr>
+                <w:rFonts w:ascii="Times New Roman" w:hAnsi="Times New Roman" w:cs="Times New Roman"/>
+                <w:noProof/>
+                <w:webHidden/>
+              </w:rPr>
+              <w:instrText xml:space="preserve"> PAGEREF _Toc406057473 \h </w:instrText>
+            </w:r>
+            <w:r>
+              <w:rPr>
+                <w:rFonts w:ascii="Times New Roman" w:hAnsi="Times New Roman" w:cs="Times New Roman"/>
+                <w:noProof/>
+                <w:webHidden/>
+              </w:rPr>
+            </w:r>
+            <w:r>
+              <w:rPr>
+                <w:rFonts w:ascii="Times New Roman" w:hAnsi="Times New Roman" w:cs="Times New Roman"/>
                 <w:noProof/>
                 <w:webHidden/>
               </w:rPr>
@@ -1030,6 +1097,7 @@
             </w:r>
             <w:r>
               <w:rPr>
+                <w:rFonts w:ascii="Times New Roman" w:hAnsi="Times New Roman" w:cs="Times New Roman"/>
                 <w:noProof/>
                 <w:webHidden/>
               </w:rPr>
@@ -1037,6 +1105,7 @@
             </w:r>
             <w:r>
               <w:rPr>
+                <w:rFonts w:ascii="Times New Roman" w:hAnsi="Times New Roman" w:cs="Times New Roman"/>
                 <w:noProof/>
                 <w:webHidden/>
               </w:rPr>
@@ -1051,14 +1120,13 @@
               <w:tab w:val="right" w:leader="dot" w:pos="9350"/>
             </w:tabs>
             <w:rPr>
-              <w:rFonts w:asciiTheme="minorHAnsi" w:eastAsiaTheme="minorEastAsia" w:hAnsiTheme="minorHAnsi"/>
+              <w:rFonts w:ascii="Times New Roman" w:eastAsiaTheme="minorEastAsia" w:hAnsi="Times New Roman" w:cs="Times New Roman"/>
               <w:noProof/>
               <w:sz w:val="22"/>
               <w:szCs w:val="22"/>
-              <w:lang w:eastAsia="zh-CN"/>
             </w:rPr>
           </w:pPr>
-          <w:hyperlink w:anchor="_Toc405927773" w:history="1">
+          <w:hyperlink w:anchor="_Toc406057474" w:history="1">
             <w:r>
               <w:rPr>
                 <w:rStyle w:val="Hyperlink"/>
@@ -1069,6 +1137,7 @@
             </w:r>
             <w:r>
               <w:rPr>
+                <w:rFonts w:ascii="Times New Roman" w:hAnsi="Times New Roman" w:cs="Times New Roman"/>
                 <w:noProof/>
                 <w:webHidden/>
               </w:rPr>
@@ -1076,6 +1145,7 @@
             </w:r>
             <w:r>
               <w:rPr>
+                <w:rFonts w:ascii="Times New Roman" w:hAnsi="Times New Roman" w:cs="Times New Roman"/>
                 <w:noProof/>
                 <w:webHidden/>
               </w:rPr>
@@ -1083,19 +1153,22 @@
             </w:r>
             <w:r>
               <w:rPr>
-                <w:noProof/>
-                <w:webHidden/>
-              </w:rPr>
-              <w:instrText xml:space="preserve"> PAGEREF _Toc405927773 \h </w:instrText>
-            </w:r>
-            <w:r>
-              <w:rPr>
-                <w:noProof/>
-                <w:webHidden/>
-              </w:rPr>
-            </w:r>
-            <w:r>
-              <w:rPr>
+                <w:rFonts w:ascii="Times New Roman" w:hAnsi="Times New Roman" w:cs="Times New Roman"/>
+                <w:noProof/>
+                <w:webHidden/>
+              </w:rPr>
+              <w:instrText xml:space="preserve"> PAGEREF _Toc406057474 \h </w:instrText>
+            </w:r>
+            <w:r>
+              <w:rPr>
+                <w:rFonts w:ascii="Times New Roman" w:hAnsi="Times New Roman" w:cs="Times New Roman"/>
+                <w:noProof/>
+                <w:webHidden/>
+              </w:rPr>
+            </w:r>
+            <w:r>
+              <w:rPr>
+                <w:rFonts w:ascii="Times New Roman" w:hAnsi="Times New Roman" w:cs="Times New Roman"/>
                 <w:noProof/>
                 <w:webHidden/>
               </w:rPr>
@@ -1103,6 +1176,7 @@
             </w:r>
             <w:r>
               <w:rPr>
+                <w:rFonts w:ascii="Times New Roman" w:hAnsi="Times New Roman" w:cs="Times New Roman"/>
                 <w:noProof/>
                 <w:webHidden/>
               </w:rPr>
@@ -1110,6 +1184,7 @@
             </w:r>
             <w:r>
               <w:rPr>
+                <w:rFonts w:ascii="Times New Roman" w:hAnsi="Times New Roman" w:cs="Times New Roman"/>
                 <w:noProof/>
                 <w:webHidden/>
               </w:rPr>
@@ -1124,14 +1199,13 @@
               <w:tab w:val="right" w:leader="dot" w:pos="9350"/>
             </w:tabs>
             <w:rPr>
-              <w:rFonts w:asciiTheme="minorHAnsi" w:eastAsiaTheme="minorEastAsia" w:hAnsiTheme="minorHAnsi"/>
+              <w:rFonts w:ascii="Times New Roman" w:eastAsiaTheme="minorEastAsia" w:hAnsi="Times New Roman" w:cs="Times New Roman"/>
               <w:noProof/>
               <w:sz w:val="22"/>
               <w:szCs w:val="22"/>
-              <w:lang w:eastAsia="zh-CN"/>
             </w:rPr>
           </w:pPr>
-          <w:hyperlink w:anchor="_Toc405927774" w:history="1">
+          <w:hyperlink w:anchor="_Toc406057475" w:history="1">
             <w:r>
               <w:rPr>
                 <w:rStyle w:val="Hyperlink"/>
@@ -1142,6 +1216,7 @@
             </w:r>
             <w:r>
               <w:rPr>
+                <w:rFonts w:ascii="Times New Roman" w:hAnsi="Times New Roman" w:cs="Times New Roman"/>
                 <w:noProof/>
                 <w:webHidden/>
               </w:rPr>
@@ -1149,6 +1224,7 @@
             </w:r>
             <w:r>
               <w:rPr>
+                <w:rFonts w:ascii="Times New Roman" w:hAnsi="Times New Roman" w:cs="Times New Roman"/>
                 <w:noProof/>
                 <w:webHidden/>
               </w:rPr>
@@ -1156,19 +1232,22 @@
             </w:r>
             <w:r>
               <w:rPr>
-                <w:noProof/>
-                <w:webHidden/>
-              </w:rPr>
-              <w:instrText xml:space="preserve"> PAGEREF _Toc405927774 \h </w:instrText>
-            </w:r>
-            <w:r>
-              <w:rPr>
-                <w:noProof/>
-                <w:webHidden/>
-              </w:rPr>
-            </w:r>
-            <w:r>
-              <w:rPr>
+                <w:rFonts w:ascii="Times New Roman" w:hAnsi="Times New Roman" w:cs="Times New Roman"/>
+                <w:noProof/>
+                <w:webHidden/>
+              </w:rPr>
+              <w:instrText xml:space="preserve"> PAGEREF _Toc406057475 \h </w:instrText>
+            </w:r>
+            <w:r>
+              <w:rPr>
+                <w:rFonts w:ascii="Times New Roman" w:hAnsi="Times New Roman" w:cs="Times New Roman"/>
+                <w:noProof/>
+                <w:webHidden/>
+              </w:rPr>
+            </w:r>
+            <w:r>
+              <w:rPr>
+                <w:rFonts w:ascii="Times New Roman" w:hAnsi="Times New Roman" w:cs="Times New Roman"/>
                 <w:noProof/>
                 <w:webHidden/>
               </w:rPr>
@@ -1176,6 +1255,7 @@
             </w:r>
             <w:r>
               <w:rPr>
+                <w:rFonts w:ascii="Times New Roman" w:hAnsi="Times New Roman" w:cs="Times New Roman"/>
                 <w:noProof/>
                 <w:webHidden/>
               </w:rPr>
@@ -1183,6 +1263,7 @@
             </w:r>
             <w:r>
               <w:rPr>
+                <w:rFonts w:ascii="Times New Roman" w:hAnsi="Times New Roman" w:cs="Times New Roman"/>
                 <w:noProof/>
                 <w:webHidden/>
               </w:rPr>
@@ -1197,14 +1278,13 @@
               <w:tab w:val="right" w:leader="dot" w:pos="9350"/>
             </w:tabs>
             <w:rPr>
-              <w:rFonts w:asciiTheme="minorHAnsi" w:eastAsiaTheme="minorEastAsia" w:hAnsiTheme="minorHAnsi"/>
+              <w:rFonts w:ascii="Times New Roman" w:eastAsiaTheme="minorEastAsia" w:hAnsi="Times New Roman" w:cs="Times New Roman"/>
               <w:noProof/>
               <w:sz w:val="22"/>
               <w:szCs w:val="22"/>
-              <w:lang w:eastAsia="zh-CN"/>
             </w:rPr>
           </w:pPr>
-          <w:hyperlink w:anchor="_Toc405927775" w:history="1">
+          <w:hyperlink w:anchor="_Toc406057476" w:history="1">
             <w:r>
               <w:rPr>
                 <w:rStyle w:val="Hyperlink"/>
@@ -1215,6 +1295,7 @@
             </w:r>
             <w:r>
               <w:rPr>
+                <w:rFonts w:ascii="Times New Roman" w:hAnsi="Times New Roman" w:cs="Times New Roman"/>
                 <w:noProof/>
                 <w:webHidden/>
               </w:rPr>
@@ -1222,6 +1303,7 @@
             </w:r>
             <w:r>
               <w:rPr>
+                <w:rFonts w:ascii="Times New Roman" w:hAnsi="Times New Roman" w:cs="Times New Roman"/>
                 <w:noProof/>
                 <w:webHidden/>
               </w:rPr>
@@ -1229,19 +1311,22 @@
             </w:r>
             <w:r>
               <w:rPr>
-                <w:noProof/>
-                <w:webHidden/>
-              </w:rPr>
-              <w:instrText xml:space="preserve"> PAGEREF _Toc405927775 \h </w:instrText>
-            </w:r>
-            <w:r>
-              <w:rPr>
-                <w:noProof/>
-                <w:webHidden/>
-              </w:rPr>
-            </w:r>
-            <w:r>
-              <w:rPr>
+                <w:rFonts w:ascii="Times New Roman" w:hAnsi="Times New Roman" w:cs="Times New Roman"/>
+                <w:noProof/>
+                <w:webHidden/>
+              </w:rPr>
+              <w:instrText xml:space="preserve"> PAGEREF _Toc406057476 \h </w:instrText>
+            </w:r>
+            <w:r>
+              <w:rPr>
+                <w:rFonts w:ascii="Times New Roman" w:hAnsi="Times New Roman" w:cs="Times New Roman"/>
+                <w:noProof/>
+                <w:webHidden/>
+              </w:rPr>
+            </w:r>
+            <w:r>
+              <w:rPr>
+                <w:rFonts w:ascii="Times New Roman" w:hAnsi="Times New Roman" w:cs="Times New Roman"/>
                 <w:noProof/>
                 <w:webHidden/>
               </w:rPr>
@@ -1249,6 +1334,7 @@
             </w:r>
             <w:r>
               <w:rPr>
+                <w:rFonts w:ascii="Times New Roman" w:hAnsi="Times New Roman" w:cs="Times New Roman"/>
                 <w:noProof/>
                 <w:webHidden/>
               </w:rPr>
@@ -1256,6 +1342,7 @@
             </w:r>
             <w:r>
               <w:rPr>
+                <w:rFonts w:ascii="Times New Roman" w:hAnsi="Times New Roman" w:cs="Times New Roman"/>
                 <w:noProof/>
                 <w:webHidden/>
               </w:rPr>
@@ -1270,14 +1357,13 @@
               <w:tab w:val="right" w:leader="dot" w:pos="9350"/>
             </w:tabs>
             <w:rPr>
-              <w:rFonts w:asciiTheme="minorHAnsi" w:eastAsiaTheme="minorEastAsia" w:hAnsiTheme="minorHAnsi"/>
+              <w:rFonts w:ascii="Times New Roman" w:eastAsiaTheme="minorEastAsia" w:hAnsi="Times New Roman" w:cs="Times New Roman"/>
               <w:noProof/>
               <w:sz w:val="22"/>
               <w:szCs w:val="22"/>
-              <w:lang w:eastAsia="zh-CN"/>
             </w:rPr>
           </w:pPr>
-          <w:hyperlink w:anchor="_Toc405927776" w:history="1">
+          <w:hyperlink w:anchor="_Toc406057477" w:history="1">
             <w:r>
               <w:rPr>
                 <w:rStyle w:val="Hyperlink"/>
@@ -1288,6 +1374,7 @@
             </w:r>
             <w:r>
               <w:rPr>
+                <w:rFonts w:ascii="Times New Roman" w:hAnsi="Times New Roman" w:cs="Times New Roman"/>
                 <w:noProof/>
                 <w:webHidden/>
               </w:rPr>
@@ -1295,6 +1382,7 @@
             </w:r>
             <w:r>
               <w:rPr>
+                <w:rFonts w:ascii="Times New Roman" w:hAnsi="Times New Roman" w:cs="Times New Roman"/>
                 <w:noProof/>
                 <w:webHidden/>
               </w:rPr>
@@ -1302,19 +1390,22 @@
             </w:r>
             <w:r>
               <w:rPr>
-                <w:noProof/>
-                <w:webHidden/>
-              </w:rPr>
-              <w:instrText xml:space="preserve"> PAGEREF _Toc405927776 \h </w:instrText>
-            </w:r>
-            <w:r>
-              <w:rPr>
-                <w:noProof/>
-                <w:webHidden/>
-              </w:rPr>
-            </w:r>
-            <w:r>
-              <w:rPr>
+                <w:rFonts w:ascii="Times New Roman" w:hAnsi="Times New Roman" w:cs="Times New Roman"/>
+                <w:noProof/>
+                <w:webHidden/>
+              </w:rPr>
+              <w:instrText xml:space="preserve"> PAGEREF _Toc406057477 \h </w:instrText>
+            </w:r>
+            <w:r>
+              <w:rPr>
+                <w:rFonts w:ascii="Times New Roman" w:hAnsi="Times New Roman" w:cs="Times New Roman"/>
+                <w:noProof/>
+                <w:webHidden/>
+              </w:rPr>
+            </w:r>
+            <w:r>
+              <w:rPr>
+                <w:rFonts w:ascii="Times New Roman" w:hAnsi="Times New Roman" w:cs="Times New Roman"/>
                 <w:noProof/>
                 <w:webHidden/>
               </w:rPr>
@@ -1322,6 +1413,7 @@
             </w:r>
             <w:r>
               <w:rPr>
+                <w:rFonts w:ascii="Times New Roman" w:hAnsi="Times New Roman" w:cs="Times New Roman"/>
                 <w:noProof/>
                 <w:webHidden/>
               </w:rPr>
@@ -1329,6 +1421,7 @@
             </w:r>
             <w:r>
               <w:rPr>
+                <w:rFonts w:ascii="Times New Roman" w:hAnsi="Times New Roman" w:cs="Times New Roman"/>
                 <w:noProof/>
                 <w:webHidden/>
               </w:rPr>
@@ -1343,14 +1436,13 @@
               <w:tab w:val="right" w:leader="dot" w:pos="9350"/>
             </w:tabs>
             <w:rPr>
-              <w:rFonts w:asciiTheme="minorHAnsi" w:eastAsiaTheme="minorEastAsia" w:hAnsiTheme="minorHAnsi"/>
+              <w:rFonts w:ascii="Times New Roman" w:eastAsiaTheme="minorEastAsia" w:hAnsi="Times New Roman" w:cs="Times New Roman"/>
               <w:noProof/>
               <w:sz w:val="22"/>
               <w:szCs w:val="22"/>
-              <w:lang w:eastAsia="zh-CN"/>
             </w:rPr>
           </w:pPr>
-          <w:hyperlink w:anchor="_Toc405927777" w:history="1">
+          <w:hyperlink w:anchor="_Toc406057478" w:history="1">
             <w:r>
               <w:rPr>
                 <w:rStyle w:val="Hyperlink"/>
@@ -1361,6 +1453,7 @@
             </w:r>
             <w:r>
               <w:rPr>
+                <w:rFonts w:ascii="Times New Roman" w:hAnsi="Times New Roman" w:cs="Times New Roman"/>
                 <w:noProof/>
                 <w:webHidden/>
               </w:rPr>
@@ -1368,6 +1461,7 @@
             </w:r>
             <w:r>
               <w:rPr>
+                <w:rFonts w:ascii="Times New Roman" w:hAnsi="Times New Roman" w:cs="Times New Roman"/>
                 <w:noProof/>
                 <w:webHidden/>
               </w:rPr>
@@ -1375,19 +1469,22 @@
             </w:r>
             <w:r>
               <w:rPr>
-                <w:noProof/>
-                <w:webHidden/>
-              </w:rPr>
-              <w:instrText xml:space="preserve"> PAGEREF _Toc405927777 \h </w:instrText>
-            </w:r>
-            <w:r>
-              <w:rPr>
-                <w:noProof/>
-                <w:webHidden/>
-              </w:rPr>
-            </w:r>
-            <w:r>
-              <w:rPr>
+                <w:rFonts w:ascii="Times New Roman" w:hAnsi="Times New Roman" w:cs="Times New Roman"/>
+                <w:noProof/>
+                <w:webHidden/>
+              </w:rPr>
+              <w:instrText xml:space="preserve"> PAGEREF _Toc406057478 \h </w:instrText>
+            </w:r>
+            <w:r>
+              <w:rPr>
+                <w:rFonts w:ascii="Times New Roman" w:hAnsi="Times New Roman" w:cs="Times New Roman"/>
+                <w:noProof/>
+                <w:webHidden/>
+              </w:rPr>
+            </w:r>
+            <w:r>
+              <w:rPr>
+                <w:rFonts w:ascii="Times New Roman" w:hAnsi="Times New Roman" w:cs="Times New Roman"/>
                 <w:noProof/>
                 <w:webHidden/>
               </w:rPr>
@@ -1395,6 +1492,7 @@
             </w:r>
             <w:r>
               <w:rPr>
+                <w:rFonts w:ascii="Times New Roman" w:hAnsi="Times New Roman" w:cs="Times New Roman"/>
                 <w:noProof/>
                 <w:webHidden/>
               </w:rPr>
@@ -1402,6 +1500,7 @@
             </w:r>
             <w:r>
               <w:rPr>
+                <w:rFonts w:ascii="Times New Roman" w:hAnsi="Times New Roman" w:cs="Times New Roman"/>
                 <w:noProof/>
                 <w:webHidden/>
               </w:rPr>
@@ -1416,14 +1515,13 @@
               <w:tab w:val="right" w:leader="dot" w:pos="9350"/>
             </w:tabs>
             <w:rPr>
-              <w:rFonts w:asciiTheme="minorHAnsi" w:eastAsiaTheme="minorEastAsia" w:hAnsiTheme="minorHAnsi"/>
+              <w:rFonts w:ascii="Times New Roman" w:eastAsiaTheme="minorEastAsia" w:hAnsi="Times New Roman" w:cs="Times New Roman"/>
               <w:noProof/>
               <w:sz w:val="22"/>
               <w:szCs w:val="22"/>
-              <w:lang w:eastAsia="zh-CN"/>
             </w:rPr>
           </w:pPr>
-          <w:hyperlink w:anchor="_Toc405927778" w:history="1">
+          <w:hyperlink w:anchor="_Toc406057479" w:history="1">
             <w:r>
               <w:rPr>
                 <w:rStyle w:val="Hyperlink"/>
@@ -1434,6 +1532,7 @@
             </w:r>
             <w:r>
               <w:rPr>
+                <w:rFonts w:ascii="Times New Roman" w:hAnsi="Times New Roman" w:cs="Times New Roman"/>
                 <w:noProof/>
                 <w:webHidden/>
               </w:rPr>
@@ -1441,6 +1540,7 @@
             </w:r>
             <w:r>
               <w:rPr>
+                <w:rFonts w:ascii="Times New Roman" w:hAnsi="Times New Roman" w:cs="Times New Roman"/>
                 <w:noProof/>
                 <w:webHidden/>
               </w:rPr>
@@ -1448,19 +1548,22 @@
             </w:r>
             <w:r>
               <w:rPr>
-                <w:noProof/>
-                <w:webHidden/>
-              </w:rPr>
-              <w:instrText xml:space="preserve"> PAGEREF _Toc405927778 \h </w:instrText>
-            </w:r>
-            <w:r>
-              <w:rPr>
-                <w:noProof/>
-                <w:webHidden/>
-              </w:rPr>
-            </w:r>
-            <w:r>
-              <w:rPr>
+                <w:rFonts w:ascii="Times New Roman" w:hAnsi="Times New Roman" w:cs="Times New Roman"/>
+                <w:noProof/>
+                <w:webHidden/>
+              </w:rPr>
+              <w:instrText xml:space="preserve"> PAGEREF _Toc406057479 \h </w:instrText>
+            </w:r>
+            <w:r>
+              <w:rPr>
+                <w:rFonts w:ascii="Times New Roman" w:hAnsi="Times New Roman" w:cs="Times New Roman"/>
+                <w:noProof/>
+                <w:webHidden/>
+              </w:rPr>
+            </w:r>
+            <w:r>
+              <w:rPr>
+                <w:rFonts w:ascii="Times New Roman" w:hAnsi="Times New Roman" w:cs="Times New Roman"/>
                 <w:noProof/>
                 <w:webHidden/>
               </w:rPr>
@@ -1468,6 +1571,7 @@
             </w:r>
             <w:r>
               <w:rPr>
+                <w:rFonts w:ascii="Times New Roman" w:hAnsi="Times New Roman" w:cs="Times New Roman"/>
                 <w:noProof/>
                 <w:webHidden/>
               </w:rPr>
@@ -1475,6 +1579,7 @@
             </w:r>
             <w:r>
               <w:rPr>
+                <w:rFonts w:ascii="Times New Roman" w:hAnsi="Times New Roman" w:cs="Times New Roman"/>
                 <w:noProof/>
                 <w:webHidden/>
               </w:rPr>
@@ -1489,14 +1594,13 @@
               <w:tab w:val="right" w:leader="dot" w:pos="9350"/>
             </w:tabs>
             <w:rPr>
-              <w:rFonts w:asciiTheme="minorHAnsi" w:eastAsiaTheme="minorEastAsia" w:hAnsiTheme="minorHAnsi"/>
+              <w:rFonts w:ascii="Times New Roman" w:eastAsiaTheme="minorEastAsia" w:hAnsi="Times New Roman" w:cs="Times New Roman"/>
               <w:noProof/>
               <w:sz w:val="22"/>
               <w:szCs w:val="22"/>
-              <w:lang w:eastAsia="zh-CN"/>
             </w:rPr>
           </w:pPr>
-          <w:hyperlink w:anchor="_Toc405927779" w:history="1">
+          <w:hyperlink w:anchor="_Toc406057480" w:history="1">
             <w:r>
               <w:rPr>
                 <w:rStyle w:val="Hyperlink"/>
@@ -1507,6 +1611,7 @@
             </w:r>
             <w:r>
               <w:rPr>
+                <w:rFonts w:ascii="Times New Roman" w:hAnsi="Times New Roman" w:cs="Times New Roman"/>
                 <w:noProof/>
                 <w:webHidden/>
               </w:rPr>
@@ -1514,6 +1619,7 @@
             </w:r>
             <w:r>
               <w:rPr>
+                <w:rFonts w:ascii="Times New Roman" w:hAnsi="Times New Roman" w:cs="Times New Roman"/>
                 <w:noProof/>
                 <w:webHidden/>
               </w:rPr>
@@ -1521,19 +1627,22 @@
             </w:r>
             <w:r>
               <w:rPr>
-                <w:noProof/>
-                <w:webHidden/>
-              </w:rPr>
-              <w:instrText xml:space="preserve"> PAGEREF _Toc405927779 \h </w:instrText>
-            </w:r>
-            <w:r>
-              <w:rPr>
-                <w:noProof/>
-                <w:webHidden/>
-              </w:rPr>
-            </w:r>
-            <w:r>
-              <w:rPr>
+                <w:rFonts w:ascii="Times New Roman" w:hAnsi="Times New Roman" w:cs="Times New Roman"/>
+                <w:noProof/>
+                <w:webHidden/>
+              </w:rPr>
+              <w:instrText xml:space="preserve"> PAGEREF _Toc406057480 \h </w:instrText>
+            </w:r>
+            <w:r>
+              <w:rPr>
+                <w:rFonts w:ascii="Times New Roman" w:hAnsi="Times New Roman" w:cs="Times New Roman"/>
+                <w:noProof/>
+                <w:webHidden/>
+              </w:rPr>
+            </w:r>
+            <w:r>
+              <w:rPr>
+                <w:rFonts w:ascii="Times New Roman" w:hAnsi="Times New Roman" w:cs="Times New Roman"/>
                 <w:noProof/>
                 <w:webHidden/>
               </w:rPr>
@@ -1541,6 +1650,7 @@
             </w:r>
             <w:r>
               <w:rPr>
+                <w:rFonts w:ascii="Times New Roman" w:hAnsi="Times New Roman" w:cs="Times New Roman"/>
                 <w:noProof/>
                 <w:webHidden/>
               </w:rPr>
@@ -1548,6 +1658,7 @@
             </w:r>
             <w:r>
               <w:rPr>
+                <w:rFonts w:ascii="Times New Roman" w:hAnsi="Times New Roman" w:cs="Times New Roman"/>
                 <w:noProof/>
                 <w:webHidden/>
               </w:rPr>
@@ -1562,14 +1673,13 @@
               <w:tab w:val="right" w:leader="dot" w:pos="9350"/>
             </w:tabs>
             <w:rPr>
-              <w:rFonts w:asciiTheme="minorHAnsi" w:eastAsiaTheme="minorEastAsia" w:hAnsiTheme="minorHAnsi"/>
+              <w:rFonts w:ascii="Times New Roman" w:eastAsiaTheme="minorEastAsia" w:hAnsi="Times New Roman" w:cs="Times New Roman"/>
               <w:noProof/>
               <w:sz w:val="22"/>
               <w:szCs w:val="22"/>
-              <w:lang w:eastAsia="zh-CN"/>
             </w:rPr>
           </w:pPr>
-          <w:hyperlink w:anchor="_Toc405927780" w:history="1">
+          <w:hyperlink w:anchor="_Toc406057481" w:history="1">
             <w:r>
               <w:rPr>
                 <w:rStyle w:val="Hyperlink"/>
@@ -1580,6 +1690,7 @@
             </w:r>
             <w:r>
               <w:rPr>
+                <w:rFonts w:ascii="Times New Roman" w:hAnsi="Times New Roman" w:cs="Times New Roman"/>
                 <w:noProof/>
                 <w:webHidden/>
               </w:rPr>
@@ -1587,6 +1698,7 @@
             </w:r>
             <w:r>
               <w:rPr>
+                <w:rFonts w:ascii="Times New Roman" w:hAnsi="Times New Roman" w:cs="Times New Roman"/>
                 <w:noProof/>
                 <w:webHidden/>
               </w:rPr>
@@ -1594,19 +1706,22 @@
             </w:r>
             <w:r>
               <w:rPr>
-                <w:noProof/>
-                <w:webHidden/>
-              </w:rPr>
-              <w:instrText xml:space="preserve"> PAGEREF _Toc405927780 \h </w:instrText>
-            </w:r>
-            <w:r>
-              <w:rPr>
-                <w:noProof/>
-                <w:webHidden/>
-              </w:rPr>
-            </w:r>
-            <w:r>
-              <w:rPr>
+                <w:rFonts w:ascii="Times New Roman" w:hAnsi="Times New Roman" w:cs="Times New Roman"/>
+                <w:noProof/>
+                <w:webHidden/>
+              </w:rPr>
+              <w:instrText xml:space="preserve"> PAGEREF _Toc406057481 \h </w:instrText>
+            </w:r>
+            <w:r>
+              <w:rPr>
+                <w:rFonts w:ascii="Times New Roman" w:hAnsi="Times New Roman" w:cs="Times New Roman"/>
+                <w:noProof/>
+                <w:webHidden/>
+              </w:rPr>
+            </w:r>
+            <w:r>
+              <w:rPr>
+                <w:rFonts w:ascii="Times New Roman" w:hAnsi="Times New Roman" w:cs="Times New Roman"/>
                 <w:noProof/>
                 <w:webHidden/>
               </w:rPr>
@@ -1614,6 +1729,7 @@
             </w:r>
             <w:r>
               <w:rPr>
+                <w:rFonts w:ascii="Times New Roman" w:hAnsi="Times New Roman" w:cs="Times New Roman"/>
                 <w:noProof/>
                 <w:webHidden/>
               </w:rPr>
@@ -1621,6 +1737,7 @@
             </w:r>
             <w:r>
               <w:rPr>
+                <w:rFonts w:ascii="Times New Roman" w:hAnsi="Times New Roman" w:cs="Times New Roman"/>
                 <w:noProof/>
                 <w:webHidden/>
               </w:rPr>
@@ -1635,14 +1752,13 @@
               <w:tab w:val="right" w:leader="dot" w:pos="9350"/>
             </w:tabs>
             <w:rPr>
-              <w:rFonts w:asciiTheme="minorHAnsi" w:eastAsiaTheme="minorEastAsia" w:hAnsiTheme="minorHAnsi"/>
+              <w:rFonts w:ascii="Times New Roman" w:eastAsiaTheme="minorEastAsia" w:hAnsi="Times New Roman" w:cs="Times New Roman"/>
               <w:noProof/>
               <w:sz w:val="22"/>
               <w:szCs w:val="22"/>
-              <w:lang w:eastAsia="zh-CN"/>
             </w:rPr>
           </w:pPr>
-          <w:hyperlink w:anchor="_Toc405927781" w:history="1">
+          <w:hyperlink w:anchor="_Toc406057482" w:history="1">
             <w:r>
               <w:rPr>
                 <w:rStyle w:val="Hyperlink"/>
@@ -1653,6 +1769,7 @@
             </w:r>
             <w:r>
               <w:rPr>
+                <w:rFonts w:ascii="Times New Roman" w:hAnsi="Times New Roman" w:cs="Times New Roman"/>
                 <w:noProof/>
                 <w:webHidden/>
               </w:rPr>
@@ -1660,6 +1777,7 @@
             </w:r>
             <w:r>
               <w:rPr>
+                <w:rFonts w:ascii="Times New Roman" w:hAnsi="Times New Roman" w:cs="Times New Roman"/>
                 <w:noProof/>
                 <w:webHidden/>
               </w:rPr>
@@ -1667,19 +1785,22 @@
             </w:r>
             <w:r>
               <w:rPr>
-                <w:noProof/>
-                <w:webHidden/>
-              </w:rPr>
-              <w:instrText xml:space="preserve"> PAGEREF _Toc405927781 \h </w:instrText>
-            </w:r>
-            <w:r>
-              <w:rPr>
-                <w:noProof/>
-                <w:webHidden/>
-              </w:rPr>
-            </w:r>
-            <w:r>
-              <w:rPr>
+                <w:rFonts w:ascii="Times New Roman" w:hAnsi="Times New Roman" w:cs="Times New Roman"/>
+                <w:noProof/>
+                <w:webHidden/>
+              </w:rPr>
+              <w:instrText xml:space="preserve"> PAGEREF _Toc406057482 \h </w:instrText>
+            </w:r>
+            <w:r>
+              <w:rPr>
+                <w:rFonts w:ascii="Times New Roman" w:hAnsi="Times New Roman" w:cs="Times New Roman"/>
+                <w:noProof/>
+                <w:webHidden/>
+              </w:rPr>
+            </w:r>
+            <w:r>
+              <w:rPr>
+                <w:rFonts w:ascii="Times New Roman" w:hAnsi="Times New Roman" w:cs="Times New Roman"/>
                 <w:noProof/>
                 <w:webHidden/>
               </w:rPr>
@@ -1687,6 +1808,7 @@
             </w:r>
             <w:r>
               <w:rPr>
+                <w:rFonts w:ascii="Times New Roman" w:hAnsi="Times New Roman" w:cs="Times New Roman"/>
                 <w:noProof/>
                 <w:webHidden/>
               </w:rPr>
@@ -1694,6 +1816,7 @@
             </w:r>
             <w:r>
               <w:rPr>
+                <w:rFonts w:ascii="Times New Roman" w:hAnsi="Times New Roman" w:cs="Times New Roman"/>
                 <w:noProof/>
                 <w:webHidden/>
               </w:rPr>
@@ -1708,14 +1831,13 @@
               <w:tab w:val="right" w:leader="dot" w:pos="9350"/>
             </w:tabs>
             <w:rPr>
-              <w:rFonts w:asciiTheme="minorHAnsi" w:eastAsiaTheme="minorEastAsia" w:hAnsiTheme="minorHAnsi"/>
+              <w:rFonts w:ascii="Times New Roman" w:eastAsiaTheme="minorEastAsia" w:hAnsi="Times New Roman" w:cs="Times New Roman"/>
               <w:noProof/>
               <w:sz w:val="22"/>
               <w:szCs w:val="22"/>
-              <w:lang w:eastAsia="zh-CN"/>
             </w:rPr>
           </w:pPr>
-          <w:hyperlink w:anchor="_Toc405927782" w:history="1">
+          <w:hyperlink w:anchor="_Toc406057483" w:history="1">
             <w:r>
               <w:rPr>
                 <w:rStyle w:val="Hyperlink"/>
@@ -1726,6 +1848,7 @@
             </w:r>
             <w:r>
               <w:rPr>
+                <w:rFonts w:ascii="Times New Roman" w:hAnsi="Times New Roman" w:cs="Times New Roman"/>
                 <w:noProof/>
                 <w:webHidden/>
               </w:rPr>
@@ -1733,6 +1856,7 @@
             </w:r>
             <w:r>
               <w:rPr>
+                <w:rFonts w:ascii="Times New Roman" w:hAnsi="Times New Roman" w:cs="Times New Roman"/>
                 <w:noProof/>
                 <w:webHidden/>
               </w:rPr>
@@ -1740,19 +1864,22 @@
             </w:r>
             <w:r>
               <w:rPr>
-                <w:noProof/>
-                <w:webHidden/>
-              </w:rPr>
-              <w:instrText xml:space="preserve"> PAGEREF _Toc405927782 \h </w:instrText>
-            </w:r>
-            <w:r>
-              <w:rPr>
-                <w:noProof/>
-                <w:webHidden/>
-              </w:rPr>
-            </w:r>
-            <w:r>
-              <w:rPr>
+                <w:rFonts w:ascii="Times New Roman" w:hAnsi="Times New Roman" w:cs="Times New Roman"/>
+                <w:noProof/>
+                <w:webHidden/>
+              </w:rPr>
+              <w:instrText xml:space="preserve"> PAGEREF _Toc406057483 \h </w:instrText>
+            </w:r>
+            <w:r>
+              <w:rPr>
+                <w:rFonts w:ascii="Times New Roman" w:hAnsi="Times New Roman" w:cs="Times New Roman"/>
+                <w:noProof/>
+                <w:webHidden/>
+              </w:rPr>
+            </w:r>
+            <w:r>
+              <w:rPr>
+                <w:rFonts w:ascii="Times New Roman" w:hAnsi="Times New Roman" w:cs="Times New Roman"/>
                 <w:noProof/>
                 <w:webHidden/>
               </w:rPr>
@@ -1760,6 +1887,7 @@
             </w:r>
             <w:r>
               <w:rPr>
+                <w:rFonts w:ascii="Times New Roman" w:hAnsi="Times New Roman" w:cs="Times New Roman"/>
                 <w:noProof/>
                 <w:webHidden/>
               </w:rPr>
@@ -1767,6 +1895,7 @@
             </w:r>
             <w:r>
               <w:rPr>
+                <w:rFonts w:ascii="Times New Roman" w:hAnsi="Times New Roman" w:cs="Times New Roman"/>
                 <w:noProof/>
                 <w:webHidden/>
               </w:rPr>
@@ -1781,14 +1910,13 @@
               <w:tab w:val="right" w:leader="dot" w:pos="9350"/>
             </w:tabs>
             <w:rPr>
-              <w:rFonts w:asciiTheme="minorHAnsi" w:eastAsiaTheme="minorEastAsia" w:hAnsiTheme="minorHAnsi"/>
+              <w:rFonts w:ascii="Times New Roman" w:eastAsiaTheme="minorEastAsia" w:hAnsi="Times New Roman" w:cs="Times New Roman"/>
               <w:noProof/>
               <w:sz w:val="22"/>
               <w:szCs w:val="22"/>
-              <w:lang w:eastAsia="zh-CN"/>
             </w:rPr>
           </w:pPr>
-          <w:hyperlink w:anchor="_Toc405927783" w:history="1">
+          <w:hyperlink w:anchor="_Toc406057484" w:history="1">
             <w:r>
               <w:rPr>
                 <w:rStyle w:val="Hyperlink"/>
@@ -1799,6 +1927,7 @@
             </w:r>
             <w:r>
               <w:rPr>
+                <w:rFonts w:ascii="Times New Roman" w:hAnsi="Times New Roman" w:cs="Times New Roman"/>
                 <w:noProof/>
                 <w:webHidden/>
               </w:rPr>
@@ -1806,6 +1935,7 @@
             </w:r>
             <w:r>
               <w:rPr>
+                <w:rFonts w:ascii="Times New Roman" w:hAnsi="Times New Roman" w:cs="Times New Roman"/>
                 <w:noProof/>
                 <w:webHidden/>
               </w:rPr>
@@ -1813,19 +1943,22 @@
             </w:r>
             <w:r>
               <w:rPr>
-                <w:noProof/>
-                <w:webHidden/>
-              </w:rPr>
-              <w:instrText xml:space="preserve"> PAGEREF _Toc405927783 \h </w:instrText>
-            </w:r>
-            <w:r>
-              <w:rPr>
-                <w:noProof/>
-                <w:webHidden/>
-              </w:rPr>
-            </w:r>
-            <w:r>
-              <w:rPr>
+                <w:rFonts w:ascii="Times New Roman" w:hAnsi="Times New Roman" w:cs="Times New Roman"/>
+                <w:noProof/>
+                <w:webHidden/>
+              </w:rPr>
+              <w:instrText xml:space="preserve"> PAGEREF _Toc406057484 \h </w:instrText>
+            </w:r>
+            <w:r>
+              <w:rPr>
+                <w:rFonts w:ascii="Times New Roman" w:hAnsi="Times New Roman" w:cs="Times New Roman"/>
+                <w:noProof/>
+                <w:webHidden/>
+              </w:rPr>
+            </w:r>
+            <w:r>
+              <w:rPr>
+                <w:rFonts w:ascii="Times New Roman" w:hAnsi="Times New Roman" w:cs="Times New Roman"/>
                 <w:noProof/>
                 <w:webHidden/>
               </w:rPr>
@@ -1833,6 +1966,7 @@
             </w:r>
             <w:r>
               <w:rPr>
+                <w:rFonts w:ascii="Times New Roman" w:hAnsi="Times New Roman" w:cs="Times New Roman"/>
                 <w:noProof/>
                 <w:webHidden/>
               </w:rPr>
@@ -1840,6 +1974,7 @@
             </w:r>
             <w:r>
               <w:rPr>
+                <w:rFonts w:ascii="Times New Roman" w:hAnsi="Times New Roman" w:cs="Times New Roman"/>
                 <w:noProof/>
                 <w:webHidden/>
               </w:rPr>
@@ -1854,14 +1989,13 @@
               <w:tab w:val="right" w:leader="dot" w:pos="9350"/>
             </w:tabs>
             <w:rPr>
-              <w:rFonts w:asciiTheme="minorHAnsi" w:eastAsiaTheme="minorEastAsia" w:hAnsiTheme="minorHAnsi"/>
+              <w:rFonts w:ascii="Times New Roman" w:eastAsiaTheme="minorEastAsia" w:hAnsi="Times New Roman" w:cs="Times New Roman"/>
               <w:noProof/>
               <w:sz w:val="22"/>
               <w:szCs w:val="22"/>
-              <w:lang w:eastAsia="zh-CN"/>
             </w:rPr>
           </w:pPr>
-          <w:hyperlink w:anchor="_Toc405927784" w:history="1">
+          <w:hyperlink w:anchor="_Toc406057485" w:history="1">
             <w:r>
               <w:rPr>
                 <w:rStyle w:val="Hyperlink"/>
@@ -1872,6 +2006,7 @@
             </w:r>
             <w:r>
               <w:rPr>
+                <w:rFonts w:ascii="Times New Roman" w:hAnsi="Times New Roman" w:cs="Times New Roman"/>
                 <w:noProof/>
                 <w:webHidden/>
               </w:rPr>
@@ -1879,6 +2014,7 @@
             </w:r>
             <w:r>
               <w:rPr>
+                <w:rFonts w:ascii="Times New Roman" w:hAnsi="Times New Roman" w:cs="Times New Roman"/>
                 <w:noProof/>
                 <w:webHidden/>
               </w:rPr>
@@ -1886,19 +2022,22 @@
             </w:r>
             <w:r>
               <w:rPr>
-                <w:noProof/>
-                <w:webHidden/>
-              </w:rPr>
-              <w:instrText xml:space="preserve"> PAGEREF _Toc405927784 \h </w:instrText>
-            </w:r>
-            <w:r>
-              <w:rPr>
-                <w:noProof/>
-                <w:webHidden/>
-              </w:rPr>
-            </w:r>
-            <w:r>
-              <w:rPr>
+                <w:rFonts w:ascii="Times New Roman" w:hAnsi="Times New Roman" w:cs="Times New Roman"/>
+                <w:noProof/>
+                <w:webHidden/>
+              </w:rPr>
+              <w:instrText xml:space="preserve"> PAGEREF _Toc406057485 \h </w:instrText>
+            </w:r>
+            <w:r>
+              <w:rPr>
+                <w:rFonts w:ascii="Times New Roman" w:hAnsi="Times New Roman" w:cs="Times New Roman"/>
+                <w:noProof/>
+                <w:webHidden/>
+              </w:rPr>
+            </w:r>
+            <w:r>
+              <w:rPr>
+                <w:rFonts w:ascii="Times New Roman" w:hAnsi="Times New Roman" w:cs="Times New Roman"/>
                 <w:noProof/>
                 <w:webHidden/>
               </w:rPr>
@@ -1906,6 +2045,7 @@
             </w:r>
             <w:r>
               <w:rPr>
+                <w:rFonts w:ascii="Times New Roman" w:hAnsi="Times New Roman" w:cs="Times New Roman"/>
                 <w:noProof/>
                 <w:webHidden/>
               </w:rPr>
@@ -1913,6 +2053,7 @@
             </w:r>
             <w:r>
               <w:rPr>
+                <w:rFonts w:ascii="Times New Roman" w:hAnsi="Times New Roman" w:cs="Times New Roman"/>
                 <w:noProof/>
                 <w:webHidden/>
               </w:rPr>
@@ -1927,14 +2068,13 @@
               <w:tab w:val="right" w:leader="dot" w:pos="9350"/>
             </w:tabs>
             <w:rPr>
-              <w:rFonts w:asciiTheme="minorHAnsi" w:eastAsiaTheme="minorEastAsia" w:hAnsiTheme="minorHAnsi"/>
+              <w:rFonts w:ascii="Times New Roman" w:eastAsiaTheme="minorEastAsia" w:hAnsi="Times New Roman" w:cs="Times New Roman"/>
               <w:noProof/>
               <w:sz w:val="22"/>
               <w:szCs w:val="22"/>
-              <w:lang w:eastAsia="zh-CN"/>
             </w:rPr>
           </w:pPr>
-          <w:hyperlink w:anchor="_Toc405927785" w:history="1">
+          <w:hyperlink w:anchor="_Toc406057486" w:history="1">
             <w:r>
               <w:rPr>
                 <w:rStyle w:val="Hyperlink"/>
@@ -1945,6 +2085,7 @@
             </w:r>
             <w:r>
               <w:rPr>
+                <w:rFonts w:ascii="Times New Roman" w:hAnsi="Times New Roman" w:cs="Times New Roman"/>
                 <w:noProof/>
                 <w:webHidden/>
               </w:rPr>
@@ -1952,6 +2093,7 @@
             </w:r>
             <w:r>
               <w:rPr>
+                <w:rFonts w:ascii="Times New Roman" w:hAnsi="Times New Roman" w:cs="Times New Roman"/>
                 <w:noProof/>
                 <w:webHidden/>
               </w:rPr>
@@ -1959,19 +2101,22 @@
             </w:r>
             <w:r>
               <w:rPr>
-                <w:noProof/>
-                <w:webHidden/>
-              </w:rPr>
-              <w:instrText xml:space="preserve"> PAGEREF _Toc405927785 \h </w:instrText>
-            </w:r>
-            <w:r>
-              <w:rPr>
-                <w:noProof/>
-                <w:webHidden/>
-              </w:rPr>
-            </w:r>
-            <w:r>
-              <w:rPr>
+                <w:rFonts w:ascii="Times New Roman" w:hAnsi="Times New Roman" w:cs="Times New Roman"/>
+                <w:noProof/>
+                <w:webHidden/>
+              </w:rPr>
+              <w:instrText xml:space="preserve"> PAGEREF _Toc406057486 \h </w:instrText>
+            </w:r>
+            <w:r>
+              <w:rPr>
+                <w:rFonts w:ascii="Times New Roman" w:hAnsi="Times New Roman" w:cs="Times New Roman"/>
+                <w:noProof/>
+                <w:webHidden/>
+              </w:rPr>
+            </w:r>
+            <w:r>
+              <w:rPr>
+                <w:rFonts w:ascii="Times New Roman" w:hAnsi="Times New Roman" w:cs="Times New Roman"/>
                 <w:noProof/>
                 <w:webHidden/>
               </w:rPr>
@@ -1979,6 +2124,7 @@
             </w:r>
             <w:r>
               <w:rPr>
+                <w:rFonts w:ascii="Times New Roman" w:hAnsi="Times New Roman" w:cs="Times New Roman"/>
                 <w:noProof/>
                 <w:webHidden/>
               </w:rPr>
@@ -1986,6 +2132,7 @@
             </w:r>
             <w:r>
               <w:rPr>
+                <w:rFonts w:ascii="Times New Roman" w:hAnsi="Times New Roman" w:cs="Times New Roman"/>
                 <w:noProof/>
                 <w:webHidden/>
               </w:rPr>
@@ -2000,14 +2147,13 @@
               <w:tab w:val="right" w:leader="dot" w:pos="9350"/>
             </w:tabs>
             <w:rPr>
-              <w:rFonts w:asciiTheme="minorHAnsi" w:eastAsiaTheme="minorEastAsia" w:hAnsiTheme="minorHAnsi"/>
+              <w:rFonts w:ascii="Times New Roman" w:eastAsiaTheme="minorEastAsia" w:hAnsi="Times New Roman" w:cs="Times New Roman"/>
               <w:noProof/>
               <w:sz w:val="22"/>
               <w:szCs w:val="22"/>
-              <w:lang w:eastAsia="zh-CN"/>
             </w:rPr>
           </w:pPr>
-          <w:hyperlink w:anchor="_Toc405927786" w:history="1">
+          <w:hyperlink w:anchor="_Toc406057487" w:history="1">
             <w:r>
               <w:rPr>
                 <w:rStyle w:val="Hyperlink"/>
@@ -2018,6 +2164,7 @@
             </w:r>
             <w:r>
               <w:rPr>
+                <w:rFonts w:ascii="Times New Roman" w:hAnsi="Times New Roman" w:cs="Times New Roman"/>
                 <w:noProof/>
                 <w:webHidden/>
               </w:rPr>
@@ -2025,6 +2172,7 @@
             </w:r>
             <w:r>
               <w:rPr>
+                <w:rFonts w:ascii="Times New Roman" w:hAnsi="Times New Roman" w:cs="Times New Roman"/>
                 <w:noProof/>
                 <w:webHidden/>
               </w:rPr>
@@ -2032,19 +2180,22 @@
             </w:r>
             <w:r>
               <w:rPr>
-                <w:noProof/>
-                <w:webHidden/>
-              </w:rPr>
-              <w:instrText xml:space="preserve"> PAGEREF _Toc405927786 \h </w:instrText>
-            </w:r>
-            <w:r>
-              <w:rPr>
-                <w:noProof/>
-                <w:webHidden/>
-              </w:rPr>
-            </w:r>
-            <w:r>
-              <w:rPr>
+                <w:rFonts w:ascii="Times New Roman" w:hAnsi="Times New Roman" w:cs="Times New Roman"/>
+                <w:noProof/>
+                <w:webHidden/>
+              </w:rPr>
+              <w:instrText xml:space="preserve"> PAGEREF _Toc406057487 \h </w:instrText>
+            </w:r>
+            <w:r>
+              <w:rPr>
+                <w:rFonts w:ascii="Times New Roman" w:hAnsi="Times New Roman" w:cs="Times New Roman"/>
+                <w:noProof/>
+                <w:webHidden/>
+              </w:rPr>
+            </w:r>
+            <w:r>
+              <w:rPr>
+                <w:rFonts w:ascii="Times New Roman" w:hAnsi="Times New Roman" w:cs="Times New Roman"/>
                 <w:noProof/>
                 <w:webHidden/>
               </w:rPr>
@@ -2052,6 +2203,7 @@
             </w:r>
             <w:r>
               <w:rPr>
+                <w:rFonts w:ascii="Times New Roman" w:hAnsi="Times New Roman" w:cs="Times New Roman"/>
                 <w:noProof/>
                 <w:webHidden/>
               </w:rPr>
@@ -2059,6 +2211,7 @@
             </w:r>
             <w:r>
               <w:rPr>
+                <w:rFonts w:ascii="Times New Roman" w:hAnsi="Times New Roman" w:cs="Times New Roman"/>
                 <w:noProof/>
                 <w:webHidden/>
               </w:rPr>
@@ -2073,14 +2226,13 @@
               <w:tab w:val="right" w:leader="dot" w:pos="9350"/>
             </w:tabs>
             <w:rPr>
-              <w:rFonts w:asciiTheme="minorHAnsi" w:eastAsiaTheme="minorEastAsia" w:hAnsiTheme="minorHAnsi"/>
+              <w:rFonts w:ascii="Times New Roman" w:eastAsiaTheme="minorEastAsia" w:hAnsi="Times New Roman" w:cs="Times New Roman"/>
               <w:noProof/>
               <w:sz w:val="22"/>
               <w:szCs w:val="22"/>
-              <w:lang w:eastAsia="zh-CN"/>
             </w:rPr>
           </w:pPr>
-          <w:hyperlink w:anchor="_Toc405927787" w:history="1">
+          <w:hyperlink w:anchor="_Toc406057488" w:history="1">
             <w:r>
               <w:rPr>
                 <w:rStyle w:val="Hyperlink"/>
@@ -2091,6 +2243,7 @@
             </w:r>
             <w:r>
               <w:rPr>
+                <w:rFonts w:ascii="Times New Roman" w:hAnsi="Times New Roman" w:cs="Times New Roman"/>
                 <w:noProof/>
                 <w:webHidden/>
               </w:rPr>
@@ -2098,6 +2251,7 @@
             </w:r>
             <w:r>
               <w:rPr>
+                <w:rFonts w:ascii="Times New Roman" w:hAnsi="Times New Roman" w:cs="Times New Roman"/>
                 <w:noProof/>
                 <w:webHidden/>
               </w:rPr>
@@ -2105,19 +2259,22 @@
             </w:r>
             <w:r>
               <w:rPr>
-                <w:noProof/>
-                <w:webHidden/>
-              </w:rPr>
-              <w:instrText xml:space="preserve"> PAGEREF _Toc405927787 \h </w:instrText>
-            </w:r>
-            <w:r>
-              <w:rPr>
-                <w:noProof/>
-                <w:webHidden/>
-              </w:rPr>
-            </w:r>
-            <w:r>
-              <w:rPr>
+                <w:rFonts w:ascii="Times New Roman" w:hAnsi="Times New Roman" w:cs="Times New Roman"/>
+                <w:noProof/>
+                <w:webHidden/>
+              </w:rPr>
+              <w:instrText xml:space="preserve"> PAGEREF _Toc406057488 \h </w:instrText>
+            </w:r>
+            <w:r>
+              <w:rPr>
+                <w:rFonts w:ascii="Times New Roman" w:hAnsi="Times New Roman" w:cs="Times New Roman"/>
+                <w:noProof/>
+                <w:webHidden/>
+              </w:rPr>
+            </w:r>
+            <w:r>
+              <w:rPr>
+                <w:rFonts w:ascii="Times New Roman" w:hAnsi="Times New Roman" w:cs="Times New Roman"/>
                 <w:noProof/>
                 <w:webHidden/>
               </w:rPr>
@@ -2125,6 +2282,7 @@
             </w:r>
             <w:r>
               <w:rPr>
+                <w:rFonts w:ascii="Times New Roman" w:hAnsi="Times New Roman" w:cs="Times New Roman"/>
                 <w:noProof/>
                 <w:webHidden/>
               </w:rPr>
@@ -2132,6 +2290,7 @@
             </w:r>
             <w:r>
               <w:rPr>
+                <w:rFonts w:ascii="Times New Roman" w:hAnsi="Times New Roman" w:cs="Times New Roman"/>
                 <w:noProof/>
                 <w:webHidden/>
               </w:rPr>
@@ -2146,14 +2305,13 @@
               <w:tab w:val="right" w:leader="dot" w:pos="9350"/>
             </w:tabs>
             <w:rPr>
-              <w:rFonts w:asciiTheme="minorHAnsi" w:eastAsiaTheme="minorEastAsia" w:hAnsiTheme="minorHAnsi"/>
+              <w:rFonts w:ascii="Times New Roman" w:eastAsiaTheme="minorEastAsia" w:hAnsi="Times New Roman" w:cs="Times New Roman"/>
               <w:noProof/>
               <w:sz w:val="22"/>
               <w:szCs w:val="22"/>
-              <w:lang w:eastAsia="zh-CN"/>
             </w:rPr>
           </w:pPr>
-          <w:hyperlink w:anchor="_Toc405927788" w:history="1">
+          <w:hyperlink w:anchor="_Toc406057489" w:history="1">
             <w:r>
               <w:rPr>
                 <w:rStyle w:val="Hyperlink"/>
@@ -2164,6 +2322,7 @@
             </w:r>
             <w:r>
               <w:rPr>
+                <w:rFonts w:ascii="Times New Roman" w:hAnsi="Times New Roman" w:cs="Times New Roman"/>
                 <w:noProof/>
                 <w:webHidden/>
               </w:rPr>
@@ -2171,6 +2330,7 @@
             </w:r>
             <w:r>
               <w:rPr>
+                <w:rFonts w:ascii="Times New Roman" w:hAnsi="Times New Roman" w:cs="Times New Roman"/>
                 <w:noProof/>
                 <w:webHidden/>
               </w:rPr>
@@ -2178,19 +2338,22 @@
             </w:r>
             <w:r>
               <w:rPr>
-                <w:noProof/>
-                <w:webHidden/>
-              </w:rPr>
-              <w:instrText xml:space="preserve"> PAGEREF _Toc405927788 \h </w:instrText>
-            </w:r>
-            <w:r>
-              <w:rPr>
-                <w:noProof/>
-                <w:webHidden/>
-              </w:rPr>
-            </w:r>
-            <w:r>
-              <w:rPr>
+                <w:rFonts w:ascii="Times New Roman" w:hAnsi="Times New Roman" w:cs="Times New Roman"/>
+                <w:noProof/>
+                <w:webHidden/>
+              </w:rPr>
+              <w:instrText xml:space="preserve"> PAGEREF _Toc406057489 \h </w:instrText>
+            </w:r>
+            <w:r>
+              <w:rPr>
+                <w:rFonts w:ascii="Times New Roman" w:hAnsi="Times New Roman" w:cs="Times New Roman"/>
+                <w:noProof/>
+                <w:webHidden/>
+              </w:rPr>
+            </w:r>
+            <w:r>
+              <w:rPr>
+                <w:rFonts w:ascii="Times New Roman" w:hAnsi="Times New Roman" w:cs="Times New Roman"/>
                 <w:noProof/>
                 <w:webHidden/>
               </w:rPr>
@@ -2198,6 +2361,7 @@
             </w:r>
             <w:r>
               <w:rPr>
+                <w:rFonts w:ascii="Times New Roman" w:hAnsi="Times New Roman" w:cs="Times New Roman"/>
                 <w:noProof/>
                 <w:webHidden/>
               </w:rPr>
@@ -2205,6 +2369,7 @@
             </w:r>
             <w:r>
               <w:rPr>
+                <w:rFonts w:ascii="Times New Roman" w:hAnsi="Times New Roman" w:cs="Times New Roman"/>
                 <w:noProof/>
                 <w:webHidden/>
               </w:rPr>
@@ -2219,14 +2384,13 @@
               <w:tab w:val="right" w:leader="dot" w:pos="9350"/>
             </w:tabs>
             <w:rPr>
-              <w:rFonts w:asciiTheme="minorHAnsi" w:eastAsiaTheme="minorEastAsia" w:hAnsiTheme="minorHAnsi"/>
+              <w:rFonts w:ascii="Times New Roman" w:eastAsiaTheme="minorEastAsia" w:hAnsi="Times New Roman" w:cs="Times New Roman"/>
               <w:noProof/>
               <w:sz w:val="22"/>
               <w:szCs w:val="22"/>
-              <w:lang w:eastAsia="zh-CN"/>
             </w:rPr>
           </w:pPr>
-          <w:hyperlink w:anchor="_Toc405927789" w:history="1">
+          <w:hyperlink w:anchor="_Toc406057490" w:history="1">
             <w:r>
               <w:rPr>
                 <w:rStyle w:val="Hyperlink"/>
@@ -2237,6 +2401,7 @@
             </w:r>
             <w:r>
               <w:rPr>
+                <w:rFonts w:ascii="Times New Roman" w:hAnsi="Times New Roman" w:cs="Times New Roman"/>
                 <w:noProof/>
                 <w:webHidden/>
               </w:rPr>
@@ -2244,6 +2409,7 @@
             </w:r>
             <w:r>
               <w:rPr>
+                <w:rFonts w:ascii="Times New Roman" w:hAnsi="Times New Roman" w:cs="Times New Roman"/>
                 <w:noProof/>
                 <w:webHidden/>
               </w:rPr>
@@ -2251,19 +2417,22 @@
             </w:r>
             <w:r>
               <w:rPr>
-                <w:noProof/>
-                <w:webHidden/>
-              </w:rPr>
-              <w:instrText xml:space="preserve"> PAGEREF _Toc405927789 \h </w:instrText>
-            </w:r>
-            <w:r>
-              <w:rPr>
-                <w:noProof/>
-                <w:webHidden/>
-              </w:rPr>
-            </w:r>
-            <w:r>
-              <w:rPr>
+                <w:rFonts w:ascii="Times New Roman" w:hAnsi="Times New Roman" w:cs="Times New Roman"/>
+                <w:noProof/>
+                <w:webHidden/>
+              </w:rPr>
+              <w:instrText xml:space="preserve"> PAGEREF _Toc406057490 \h </w:instrText>
+            </w:r>
+            <w:r>
+              <w:rPr>
+                <w:rFonts w:ascii="Times New Roman" w:hAnsi="Times New Roman" w:cs="Times New Roman"/>
+                <w:noProof/>
+                <w:webHidden/>
+              </w:rPr>
+            </w:r>
+            <w:r>
+              <w:rPr>
+                <w:rFonts w:ascii="Times New Roman" w:hAnsi="Times New Roman" w:cs="Times New Roman"/>
                 <w:noProof/>
                 <w:webHidden/>
               </w:rPr>
@@ -2271,6 +2440,7 @@
             </w:r>
             <w:r>
               <w:rPr>
+                <w:rFonts w:ascii="Times New Roman" w:hAnsi="Times New Roman" w:cs="Times New Roman"/>
                 <w:noProof/>
                 <w:webHidden/>
               </w:rPr>
@@ -2278,6 +2448,7 @@
             </w:r>
             <w:r>
               <w:rPr>
+                <w:rFonts w:ascii="Times New Roman" w:hAnsi="Times New Roman" w:cs="Times New Roman"/>
                 <w:noProof/>
                 <w:webHidden/>
               </w:rPr>
@@ -2315,7 +2486,15 @@
           <w:rFonts w:ascii="Times New Roman" w:hAnsi="Times New Roman" w:cs="Times New Roman"/>
         </w:rPr>
       </w:pPr>
-      <w:bookmarkStart w:id="1" w:name="_Toc405927762"/>
+      <w:bookmarkStart w:id="1" w:name="_Toc406057463"/>
+    </w:p>
+    <w:p>
+      <w:pPr>
+        <w:pStyle w:val="Heading1"/>
+        <w:rPr>
+          <w:rFonts w:ascii="Times New Roman" w:hAnsi="Times New Roman" w:cs="Times New Roman"/>
+        </w:rPr>
+      </w:pPr>
       <w:r>
         <w:rPr>
           <w:rFonts w:ascii="Times New Roman" w:hAnsi="Times New Roman" w:cs="Times New Roman"/>
@@ -2360,7 +2539,6 @@
         <w:rPr>
           <w:rFonts w:ascii="Times New Roman" w:hAnsi="Times New Roman" w:cs="Times New Roman"/>
           <w:noProof/>
-          <w:lang w:eastAsia="zh-CN"/>
         </w:rPr>
         <mc:AlternateContent>
           <mc:Choice Requires="wps">
@@ -2441,7 +2619,6 @@
         <w:rPr>
           <w:rFonts w:ascii="Times New Roman" w:hAnsi="Times New Roman" w:cs="Times New Roman"/>
           <w:noProof/>
-          <w:lang w:eastAsia="zh-CN"/>
         </w:rPr>
         <mc:AlternateContent>
           <mc:Choice Requires="wps">
@@ -2558,7 +2735,6 @@
         <w:rPr>
           <w:rFonts w:ascii="Times New Roman" w:hAnsi="Times New Roman" w:cs="Times New Roman"/>
           <w:noProof/>
-          <w:lang w:eastAsia="zh-CN"/>
         </w:rPr>
         <mc:AlternateContent>
           <mc:Choice Requires="wps">
@@ -2674,7 +2850,6 @@
         <w:rPr>
           <w:rFonts w:ascii="Times New Roman" w:hAnsi="Times New Roman" w:cs="Times New Roman"/>
           <w:noProof/>
-          <w:lang w:eastAsia="zh-CN"/>
         </w:rPr>
         <w:drawing>
           <wp:inline distT="0" distB="0" distL="0" distR="0" wp14:anchorId="75487413" wp14:editId="2B52BDD2">
@@ -2720,7 +2895,7 @@
           <w:rFonts w:ascii="Times New Roman" w:hAnsi="Times New Roman" w:cs="Times New Roman"/>
         </w:rPr>
       </w:pPr>
-      <w:bookmarkStart w:id="2" w:name="_Toc405927763"/>
+      <w:bookmarkStart w:id="2" w:name="_Toc406057464"/>
       <w:r>
         <w:rPr>
           <w:rFonts w:ascii="Times New Roman" w:hAnsi="Times New Roman" w:cs="Times New Roman"/>
@@ -2808,7 +2983,7 @@
           <w:rFonts w:ascii="Times New Roman" w:hAnsi="Times New Roman" w:cs="Times New Roman"/>
         </w:rPr>
       </w:pPr>
-      <w:bookmarkStart w:id="3" w:name="_Toc405927764"/>
+      <w:bookmarkStart w:id="3" w:name="_Toc406057465"/>
       <w:r>
         <w:rPr>
           <w:rFonts w:ascii="Times New Roman" w:hAnsi="Times New Roman" w:cs="Times New Roman"/>
@@ -2863,7 +3038,7 @@
           <w:rFonts w:ascii="Times New Roman" w:hAnsi="Times New Roman" w:cs="Times New Roman"/>
         </w:rPr>
       </w:pPr>
-      <w:bookmarkStart w:id="4" w:name="_Toc405927765"/>
+      <w:bookmarkStart w:id="4" w:name="_Toc406057466"/>
       <w:r>
         <w:rPr>
           <w:rFonts w:ascii="Times New Roman" w:hAnsi="Times New Roman" w:cs="Times New Roman"/>
@@ -3008,18 +3183,12 @@
           <w:rFonts w:ascii="Times New Roman" w:hAnsi="Times New Roman" w:cs="Times New Roman"/>
         </w:rPr>
       </w:pPr>
-      <w:bookmarkStart w:id="5" w:name="_Toc405927766"/>
+      <w:bookmarkStart w:id="5" w:name="_Toc406057467"/>
       <w:r>
         <w:rPr>
           <w:rFonts w:ascii="Times New Roman" w:hAnsi="Times New Roman" w:cs="Times New Roman"/>
         </w:rPr>
         <w:lastRenderedPageBreak/>
-        <w:t xml:space="preserve">Steps for </w:t>
-      </w:r>
-      <w:r>
-        <w:rPr>
-          <w:rFonts w:ascii="Times New Roman" w:hAnsi="Times New Roman" w:cs="Times New Roman"/>
-        </w:rPr>
         <w:t xml:space="preserve">Viewing and </w:t>
       </w:r>
       <w:r>
@@ -3249,13 +3418,7 @@
           <w:rFonts w:ascii="Times New Roman" w:hAnsi="Times New Roman" w:cs="Times New Roman"/>
         </w:rPr>
       </w:pPr>
-      <w:bookmarkStart w:id="6" w:name="_Toc405927767"/>
-      <w:r>
-        <w:rPr>
-          <w:rFonts w:ascii="Times New Roman" w:hAnsi="Times New Roman" w:cs="Times New Roman"/>
-        </w:rPr>
-        <w:t xml:space="preserve">Steps for </w:t>
-      </w:r>
+      <w:bookmarkStart w:id="6" w:name="_Toc406057468"/>
       <w:r>
         <w:rPr>
           <w:rFonts w:ascii="Times New Roman" w:hAnsi="Times New Roman" w:cs="Times New Roman"/>
@@ -3285,13 +3448,7 @@
         <w:rPr>
           <w:rFonts w:ascii="Times New Roman" w:hAnsi="Times New Roman" w:cs="Times New Roman"/>
         </w:rPr>
-        <w:t xml:space="preserve">Click </w:t>
-      </w:r>
-      <w:r>
-        <w:rPr>
-          <w:rFonts w:ascii="Times New Roman" w:hAnsi="Times New Roman" w:cs="Times New Roman"/>
-        </w:rPr>
-        <w:t>Dashboard</w:t>
+        <w:t>Click Dashboard</w:t>
       </w:r>
       <w:r>
         <w:rPr>
@@ -3370,12 +3527,12 @@
           <w:rFonts w:ascii="Times New Roman" w:hAnsi="Times New Roman" w:cs="Times New Roman"/>
         </w:rPr>
       </w:pPr>
-      <w:bookmarkStart w:id="7" w:name="_Toc405927768"/>
-      <w:r>
-        <w:rPr>
-          <w:rFonts w:ascii="Times New Roman" w:hAnsi="Times New Roman" w:cs="Times New Roman"/>
-        </w:rPr>
-        <w:t xml:space="preserve">Steps for Viewing and/or Editing </w:t>
+      <w:bookmarkStart w:id="7" w:name="_Toc406057469"/>
+      <w:r>
+        <w:rPr>
+          <w:rFonts w:ascii="Times New Roman" w:hAnsi="Times New Roman" w:cs="Times New Roman"/>
+        </w:rPr>
+        <w:t xml:space="preserve">Viewing and/or Editing </w:t>
       </w:r>
       <w:r>
         <w:rPr>
@@ -3478,12 +3635,12 @@
           <w:rFonts w:ascii="Times New Roman" w:hAnsi="Times New Roman" w:cs="Times New Roman"/>
         </w:rPr>
       </w:pPr>
-      <w:bookmarkStart w:id="8" w:name="_Toc405927769"/>
-      <w:r>
-        <w:rPr>
-          <w:rFonts w:ascii="Times New Roman" w:hAnsi="Times New Roman" w:cs="Times New Roman"/>
-        </w:rPr>
-        <w:t xml:space="preserve">Steps for Viewing and/or Editing </w:t>
+      <w:bookmarkStart w:id="8" w:name="_Toc406057470"/>
+      <w:r>
+        <w:rPr>
+          <w:rFonts w:ascii="Times New Roman" w:hAnsi="Times New Roman" w:cs="Times New Roman"/>
+        </w:rPr>
+        <w:t xml:space="preserve">Viewing and/or Editing </w:t>
       </w:r>
       <w:r>
         <w:rPr>
@@ -3652,7 +3809,7 @@
           <w:rFonts w:ascii="Times New Roman" w:hAnsi="Times New Roman" w:cs="Times New Roman"/>
         </w:rPr>
       </w:pPr>
-      <w:bookmarkStart w:id="9" w:name="_Toc405927770"/>
+      <w:bookmarkStart w:id="9" w:name="_Toc406057471"/>
       <w:r>
         <w:rPr>
           <w:rFonts w:ascii="Times New Roman" w:hAnsi="Times New Roman" w:cs="Times New Roman"/>
@@ -3687,7 +3844,7 @@
           <w:rFonts w:ascii="Times New Roman" w:hAnsi="Times New Roman" w:cs="Times New Roman"/>
         </w:rPr>
       </w:pPr>
-      <w:bookmarkStart w:id="10" w:name="_Toc405927771"/>
+      <w:bookmarkStart w:id="10" w:name="_Toc406057472"/>
       <w:r>
         <w:rPr>
           <w:rFonts w:ascii="Times New Roman" w:hAnsi="Times New Roman" w:cs="Times New Roman"/>
@@ -3783,7 +3940,7 @@
           <w:rFonts w:ascii="Times New Roman" w:hAnsi="Times New Roman" w:cs="Times New Roman"/>
         </w:rPr>
       </w:pPr>
-      <w:bookmarkStart w:id="11" w:name="_Toc405927772"/>
+      <w:bookmarkStart w:id="11" w:name="_Toc406057473"/>
       <w:r>
         <w:rPr>
           <w:rFonts w:ascii="Times New Roman" w:hAnsi="Times New Roman" w:cs="Times New Roman"/>
@@ -3879,7 +4036,7 @@
           <w:rFonts w:ascii="Times New Roman" w:hAnsi="Times New Roman" w:cs="Times New Roman"/>
         </w:rPr>
       </w:pPr>
-      <w:bookmarkStart w:id="12" w:name="_Toc405927773"/>
+      <w:bookmarkStart w:id="12" w:name="_Toc406057474"/>
       <w:r>
         <w:rPr>
           <w:rFonts w:ascii="Times New Roman" w:hAnsi="Times New Roman" w:cs="Times New Roman"/>
@@ -3981,7 +4138,7 @@
           <w:rFonts w:ascii="Times New Roman" w:hAnsi="Times New Roman" w:cs="Times New Roman"/>
         </w:rPr>
       </w:pPr>
-      <w:bookmarkStart w:id="13" w:name="_Toc405927774"/>
+      <w:bookmarkStart w:id="13" w:name="_Toc406057475"/>
       <w:r>
         <w:rPr>
           <w:rFonts w:ascii="Times New Roman" w:hAnsi="Times New Roman" w:cs="Times New Roman"/>
@@ -3998,7 +4155,7 @@
           <w:rFonts w:ascii="Times New Roman" w:hAnsi="Times New Roman" w:cs="Times New Roman"/>
         </w:rPr>
       </w:pPr>
-      <w:bookmarkStart w:id="14" w:name="_Toc405927775"/>
+      <w:bookmarkStart w:id="14" w:name="_Toc406057476"/>
       <w:r>
         <w:rPr>
           <w:rFonts w:ascii="Times New Roman" w:hAnsi="Times New Roman" w:cs="Times New Roman"/>
@@ -4300,7 +4457,7 @@
           <w:rFonts w:ascii="Times New Roman" w:hAnsi="Times New Roman" w:cs="Times New Roman"/>
         </w:rPr>
       </w:pPr>
-      <w:bookmarkStart w:id="15" w:name="_Toc405927776"/>
+      <w:bookmarkStart w:id="15" w:name="_Toc406057477"/>
       <w:r>
         <w:rPr>
           <w:rFonts w:ascii="Times New Roman" w:hAnsi="Times New Roman" w:cs="Times New Roman"/>
@@ -4324,19 +4481,7 @@
         <w:rPr>
           <w:rFonts w:ascii="Times New Roman" w:hAnsi="Times New Roman" w:cs="Times New Roman"/>
         </w:rPr>
-        <w:t xml:space="preserve">Click the green </w:t>
-      </w:r>
-      <w:r>
-        <w:rPr>
-          <w:rFonts w:ascii="Times New Roman" w:hAnsi="Times New Roman" w:cs="Times New Roman"/>
-        </w:rPr>
-        <w:t xml:space="preserve">Deactivate </w:t>
-      </w:r>
-      <w:r>
-        <w:rPr>
-          <w:rFonts w:ascii="Times New Roman" w:hAnsi="Times New Roman" w:cs="Times New Roman"/>
-        </w:rPr>
-        <w:t>button at the top of the screen.</w:t>
+        <w:t>Click the green Deactivate button at the top of the screen.</w:t>
       </w:r>
     </w:p>
     <w:p>
@@ -4354,19 +4499,7 @@
         <w:rPr>
           <w:rFonts w:ascii="Times New Roman" w:hAnsi="Times New Roman" w:cs="Times New Roman"/>
         </w:rPr>
-        <w:t xml:space="preserve">Under </w:t>
-      </w:r>
-      <w:r>
-        <w:rPr>
-          <w:rFonts w:ascii="Times New Roman" w:hAnsi="Times New Roman" w:cs="Times New Roman"/>
-        </w:rPr>
-        <w:t>Message</w:t>
-      </w:r>
-      <w:r>
-        <w:rPr>
-          <w:rFonts w:ascii="Times New Roman" w:hAnsi="Times New Roman" w:cs="Times New Roman"/>
-        </w:rPr>
-        <w:t>, type the message you would like to send to all team members when they are deactivated [Note: this will stop any activation messages from being sent].</w:t>
+        <w:t>Under Message, type the message you would like to send to all team members when they are deactivated [Note: this will stop any activation messages from being sent].</w:t>
       </w:r>
     </w:p>
     <w:p>
@@ -4384,19 +4517,7 @@
         <w:rPr>
           <w:rFonts w:ascii="Times New Roman" w:hAnsi="Times New Roman" w:cs="Times New Roman"/>
         </w:rPr>
-        <w:t xml:space="preserve">Click the </w:t>
-      </w:r>
-      <w:r>
-        <w:rPr>
-          <w:rFonts w:ascii="Times New Roman" w:hAnsi="Times New Roman" w:cs="Times New Roman"/>
-        </w:rPr>
-        <w:t xml:space="preserve">Deactivate </w:t>
-      </w:r>
-      <w:r>
-        <w:rPr>
-          <w:rFonts w:ascii="Times New Roman" w:hAnsi="Times New Roman" w:cs="Times New Roman"/>
-        </w:rPr>
-        <w:t>button when you are satisfied with your message.</w:t>
+        <w:t>Click the Deactivate button when you are satisfied with your message.</w:t>
       </w:r>
     </w:p>
     <w:p>
@@ -4414,19 +4535,7 @@
         <w:rPr>
           <w:rFonts w:ascii="Times New Roman" w:hAnsi="Times New Roman" w:cs="Times New Roman"/>
         </w:rPr>
-        <w:t xml:space="preserve">Click </w:t>
-      </w:r>
-      <w:r>
-        <w:rPr>
-          <w:rFonts w:ascii="Times New Roman" w:hAnsi="Times New Roman" w:cs="Times New Roman"/>
-        </w:rPr>
-        <w:t xml:space="preserve">OK </w:t>
-      </w:r>
-      <w:r>
-        <w:rPr>
-          <w:rFonts w:ascii="Times New Roman" w:hAnsi="Times New Roman" w:cs="Times New Roman"/>
-        </w:rPr>
-        <w:t>in the resulting popup to confirm.</w:t>
+        <w:t>Click OK in the resulting popup to confirm.</w:t>
       </w:r>
     </w:p>
     <w:p>
@@ -4454,7 +4563,7 @@
           <w:rFonts w:ascii="Times New Roman" w:hAnsi="Times New Roman" w:cs="Times New Roman"/>
         </w:rPr>
       </w:pPr>
-      <w:bookmarkStart w:id="16" w:name="_Toc405927777"/>
+      <w:bookmarkStart w:id="16" w:name="_Toc406057478"/>
       <w:r>
         <w:rPr>
           <w:rFonts w:ascii="Times New Roman" w:hAnsi="Times New Roman" w:cs="Times New Roman"/>
@@ -4484,19 +4593,7 @@
         <w:rPr>
           <w:rFonts w:ascii="Times New Roman" w:hAnsi="Times New Roman" w:cs="Times New Roman"/>
         </w:rPr>
-        <w:t xml:space="preserve">Click the blue </w:t>
-      </w:r>
-      <w:r>
-        <w:rPr>
-          <w:rFonts w:ascii="Times New Roman" w:hAnsi="Times New Roman" w:cs="Times New Roman"/>
-        </w:rPr>
-        <w:t xml:space="preserve">Silence </w:t>
-      </w:r>
-      <w:r>
-        <w:rPr>
-          <w:rFonts w:ascii="Times New Roman" w:hAnsi="Times New Roman" w:cs="Times New Roman"/>
-        </w:rPr>
-        <w:t>button at the top of the screen.</w:t>
+        <w:t>Click the blue Silence button at the top of the screen.</w:t>
       </w:r>
     </w:p>
     <w:p>
@@ -4514,19 +4611,7 @@
         <w:rPr>
           <w:rFonts w:ascii="Times New Roman" w:hAnsi="Times New Roman" w:cs="Times New Roman"/>
         </w:rPr>
-        <w:t xml:space="preserve">Click </w:t>
-      </w:r>
-      <w:r>
-        <w:rPr>
-          <w:rFonts w:ascii="Times New Roman" w:hAnsi="Times New Roman" w:cs="Times New Roman"/>
-        </w:rPr>
-        <w:t xml:space="preserve">OK </w:t>
-      </w:r>
-      <w:r>
-        <w:rPr>
-          <w:rFonts w:ascii="Times New Roman" w:hAnsi="Times New Roman" w:cs="Times New Roman"/>
-        </w:rPr>
-        <w:t>in the resulting popup to confirm.</w:t>
+        <w:t>Click OK in the resulting popup to confirm.</w:t>
       </w:r>
     </w:p>
     <w:p>
@@ -4544,31 +4629,7 @@
         <w:rPr>
           <w:rFonts w:ascii="Times New Roman" w:hAnsi="Times New Roman" w:cs="Times New Roman"/>
         </w:rPr>
-        <w:t xml:space="preserve">This will deactivate all team members but not send them any messages.  All message transmission will be stopped until the </w:t>
-      </w:r>
-      <w:r>
-        <w:rPr>
-          <w:rFonts w:ascii="Times New Roman" w:hAnsi="Times New Roman" w:cs="Times New Roman"/>
-        </w:rPr>
-        <w:t xml:space="preserve">Activate </w:t>
-      </w:r>
-      <w:r>
-        <w:rPr>
-          <w:rFonts w:ascii="Times New Roman" w:hAnsi="Times New Roman" w:cs="Times New Roman"/>
-        </w:rPr>
-        <w:t xml:space="preserve">or </w:t>
-      </w:r>
-      <w:r>
-        <w:rPr>
-          <w:rFonts w:ascii="Times New Roman" w:hAnsi="Times New Roman" w:cs="Times New Roman"/>
-        </w:rPr>
-        <w:t xml:space="preserve">Deactivate </w:t>
-      </w:r>
-      <w:r>
-        <w:rPr>
-          <w:rFonts w:ascii="Times New Roman" w:hAnsi="Times New Roman" w:cs="Times New Roman"/>
-        </w:rPr>
-        <w:t>procedures are followed.</w:t>
+        <w:t>This will deactivate all team members but not send them any messages.  All message transmission will be stopped until the Activate or Deactivate procedures are followed.</w:t>
       </w:r>
     </w:p>
     <w:p>
@@ -4578,7 +4639,7 @@
           <w:rFonts w:ascii="Times New Roman" w:hAnsi="Times New Roman" w:cs="Times New Roman"/>
         </w:rPr>
       </w:pPr>
-      <w:bookmarkStart w:id="17" w:name="_Toc405927778"/>
+      <w:bookmarkStart w:id="17" w:name="_Toc406057479"/>
       <w:r>
         <w:rPr>
           <w:rFonts w:ascii="Times New Roman" w:hAnsi="Times New Roman" w:cs="Times New Roman"/>
@@ -4594,7 +4655,7 @@
           <w:rFonts w:ascii="Times New Roman" w:hAnsi="Times New Roman" w:cs="Times New Roman"/>
         </w:rPr>
       </w:pPr>
-      <w:bookmarkStart w:id="18" w:name="_Toc405927779"/>
+      <w:bookmarkStart w:id="18" w:name="_Toc406057480"/>
       <w:r>
         <w:rPr>
           <w:rFonts w:ascii="Times New Roman" w:hAnsi="Times New Roman" w:cs="Times New Roman"/>
@@ -4696,7 +4757,7 @@
           <w:rFonts w:ascii="Times New Roman" w:hAnsi="Times New Roman" w:cs="Times New Roman"/>
         </w:rPr>
       </w:pPr>
-      <w:bookmarkStart w:id="19" w:name="_Toc405927780"/>
+      <w:bookmarkStart w:id="19" w:name="_Toc406057481"/>
       <w:r>
         <w:rPr>
           <w:rFonts w:ascii="Times New Roman" w:hAnsi="Times New Roman" w:cs="Times New Roman"/>
@@ -4786,7 +4847,7 @@
           <w:rFonts w:ascii="Times New Roman" w:hAnsi="Times New Roman" w:cs="Times New Roman"/>
         </w:rPr>
       </w:pPr>
-      <w:bookmarkStart w:id="20" w:name="_Toc405927781"/>
+      <w:bookmarkStart w:id="20" w:name="_Toc406057482"/>
       <w:r>
         <w:rPr>
           <w:rFonts w:ascii="Times New Roman" w:hAnsi="Times New Roman" w:cs="Times New Roman"/>
@@ -4808,7 +4869,7 @@
           <w:rFonts w:ascii="Times New Roman" w:hAnsi="Times New Roman" w:cs="Times New Roman"/>
         </w:rPr>
       </w:pPr>
-      <w:bookmarkStart w:id="21" w:name="_Toc405927782"/>
+      <w:bookmarkStart w:id="21" w:name="_Toc406057483"/>
       <w:r>
         <w:rPr>
           <w:rFonts w:ascii="Times New Roman" w:hAnsi="Times New Roman" w:cs="Times New Roman"/>
@@ -5034,7 +5095,7 @@
           <w:rFonts w:ascii="Times New Roman" w:hAnsi="Times New Roman" w:cs="Times New Roman"/>
         </w:rPr>
       </w:pPr>
-      <w:bookmarkStart w:id="22" w:name="_Toc405927783"/>
+      <w:bookmarkStart w:id="22" w:name="_Toc406057484"/>
       <w:r>
         <w:rPr>
           <w:rFonts w:ascii="Times New Roman" w:hAnsi="Times New Roman" w:cs="Times New Roman"/>
@@ -5351,7 +5412,7 @@
           <w:rFonts w:ascii="Times New Roman" w:hAnsi="Times New Roman" w:cs="Times New Roman"/>
         </w:rPr>
       </w:pPr>
-      <w:bookmarkStart w:id="23" w:name="_Toc405927784"/>
+      <w:bookmarkStart w:id="23" w:name="_Toc406057485"/>
       <w:r>
         <w:rPr>
           <w:rFonts w:ascii="Times New Roman" w:hAnsi="Times New Roman" w:cs="Times New Roman"/>
@@ -5462,7 +5523,7 @@
           <w:rFonts w:ascii="Times New Roman" w:hAnsi="Times New Roman" w:cs="Times New Roman"/>
         </w:rPr>
       </w:pPr>
-      <w:bookmarkStart w:id="24" w:name="_Toc405927785"/>
+      <w:bookmarkStart w:id="24" w:name="_Toc406057486"/>
       <w:r>
         <w:rPr>
           <w:rFonts w:ascii="Times New Roman" w:hAnsi="Times New Roman" w:cs="Times New Roman"/>
@@ -5490,7 +5551,7 @@
           <w:rFonts w:ascii="Times New Roman" w:hAnsi="Times New Roman" w:cs="Times New Roman"/>
         </w:rPr>
       </w:pPr>
-      <w:bookmarkStart w:id="25" w:name="_Toc405927786"/>
+      <w:bookmarkStart w:id="25" w:name="_Toc406057487"/>
       <w:r>
         <w:rPr>
           <w:rFonts w:ascii="Times New Roman" w:hAnsi="Times New Roman" w:cs="Times New Roman"/>
@@ -5772,7 +5833,7 @@
           <w:rFonts w:ascii="Times New Roman" w:hAnsi="Times New Roman" w:cs="Times New Roman"/>
         </w:rPr>
       </w:pPr>
-      <w:bookmarkStart w:id="26" w:name="_Toc405927787"/>
+      <w:bookmarkStart w:id="26" w:name="_Toc406057488"/>
       <w:r>
         <w:rPr>
           <w:rFonts w:ascii="Times New Roman" w:hAnsi="Times New Roman" w:cs="Times New Roman"/>
@@ -6013,7 +6074,7 @@
           <w:rFonts w:ascii="Times New Roman" w:hAnsi="Times New Roman" w:cs="Times New Roman"/>
         </w:rPr>
       </w:pPr>
-      <w:bookmarkStart w:id="27" w:name="_Toc405927788"/>
+      <w:bookmarkStart w:id="27" w:name="_Toc406057489"/>
       <w:r>
         <w:rPr>
           <w:rFonts w:ascii="Times New Roman" w:hAnsi="Times New Roman" w:cs="Times New Roman"/>
@@ -6096,7 +6157,7 @@
           <w:rFonts w:ascii="Times New Roman" w:hAnsi="Times New Roman" w:cs="Times New Roman"/>
         </w:rPr>
       </w:pPr>
-      <w:bookmarkStart w:id="28" w:name="_Toc405927789"/>
+      <w:bookmarkStart w:id="28" w:name="_Toc406057490"/>
       <w:r>
         <w:rPr>
           <w:rFonts w:ascii="Times New Roman" w:hAnsi="Times New Roman" w:cs="Times New Roman"/>
@@ -6106,24 +6167,47 @@
       <w:bookmarkEnd w:id="28"/>
     </w:p>
     <w:p>
-      <w:r>
-        <w:t xml:space="preserve">Please address all questions regarding Failsafe to Dr. </w:t>
+      <w:pPr>
+        <w:rPr>
+          <w:rFonts w:ascii="Times New Roman" w:hAnsi="Times New Roman" w:cs="Times New Roman"/>
+        </w:rPr>
+      </w:pPr>
+      <w:r>
+        <w:rPr>
+          <w:rFonts w:ascii="Times New Roman" w:hAnsi="Times New Roman" w:cs="Times New Roman"/>
+        </w:rPr>
+        <w:t>Please address all questions regardi</w:t>
+      </w:r>
+      <w:r>
+        <w:rPr>
+          <w:rFonts w:ascii="Times New Roman" w:hAnsi="Times New Roman" w:cs="Times New Roman"/>
+        </w:rPr>
+        <w:t xml:space="preserve">ng Failsafe to Dr. </w:t>
       </w:r>
       <w:proofErr w:type="spellStart"/>
       <w:r>
+        <w:rPr>
+          <w:rFonts w:ascii="Times New Roman" w:hAnsi="Times New Roman" w:cs="Times New Roman"/>
+        </w:rPr>
         <w:t>Manesh</w:t>
       </w:r>
       <w:proofErr w:type="spellEnd"/>
       <w:r>
-        <w:t xml:space="preserve"> Patel (</w:t>
-      </w:r>
-      <w:r>
-        <w:t>manesh.patel@dm.duke.edu</w:t>
-      </w:r>
-      <w:r>
-        <w:t>)</w:t>
-      </w:r>
-      <w:r>
+        <w:rPr>
+          <w:rFonts w:ascii="Times New Roman" w:hAnsi="Times New Roman" w:cs="Times New Roman"/>
+        </w:rPr>
+        <w:t xml:space="preserve"> Patel </w:t>
+      </w:r>
+      <w:r>
+        <w:rPr>
+          <w:rFonts w:ascii="Times New Roman" w:hAnsi="Times New Roman" w:cs="Times New Roman"/>
+        </w:rPr>
+        <w:t>(manesh.patel@dm.duke.edu)</w:t>
+      </w:r>
+      <w:r>
+        <w:rPr>
+          <w:rFonts w:ascii="Times New Roman" w:hAnsi="Times New Roman" w:cs="Times New Roman"/>
+        </w:rPr>
         <w:t>.</w:t>
       </w:r>
     </w:p>
@@ -10715,7 +10799,7 @@
 </file>
 
 <file path=customXml/itemProps1.xml><?xml version="1.0" encoding="utf-8"?>
-<ds:datastoreItem xmlns:ds="http://schemas.openxmlformats.org/officeDocument/2006/customXml" ds:itemID="{16563D5F-2547-4363-916A-955F3134B8AD}">
+<ds:datastoreItem xmlns:ds="http://schemas.openxmlformats.org/officeDocument/2006/customXml" ds:itemID="{D57BBD6C-14ED-4205-80A3-818938A7A84C}">
   <ds:schemaRefs>
     <ds:schemaRef ds:uri="http://schemas.openxmlformats.org/officeDocument/2006/bibliography"/>
   </ds:schemaRefs>

</xml_diff>